<commit_message>
atualizaçao da descrição do diagrama de sequencia por ecra
</commit_message>
<xml_diff>
--- a/Diagramas/Diagrama de Sequencia/Descriçao diagrama de sequencia.docx
+++ b/Diagramas/Diagrama de Sequencia/Descriçao diagrama de sequencia.docx
@@ -425,7 +425,45 @@
             <w14:round/>
           </w14:textOutline>
         </w:rPr>
-        <w:t xml:space="preserve">S3 -&gt; Aqui demonstramos que o Cliente após escolher um item no menu das refeições este parte para a página </w:t>
+        <w:t>S3</w:t>
+      </w:r>
+      <w:r>
+        <w:rPr>
+          <w:bCs/>
+          <w:color w:val="000000" w:themeColor="text1"/>
+          <w:sz w:val="24"/>
+          <w:szCs w:val="24"/>
+          <w14:shadow w14:blurRad="38100" w14:dist="19050" w14:dir="2700000" w14:sx="100000" w14:sy="100000" w14:kx="0" w14:ky="0" w14:algn="tl">
+            <w14:schemeClr w14:val="dk1">
+              <w14:alpha w14:val="60000"/>
+            </w14:schemeClr>
+          </w14:shadow>
+          <w14:textOutline w14:w="0" w14:cap="flat" w14:cmpd="sng" w14:algn="ctr">
+            <w14:noFill/>
+            <w14:prstDash w14:val="solid"/>
+            <w14:round/>
+          </w14:textOutline>
+        </w:rPr>
+        <w:t>.1</w:t>
+      </w:r>
+      <w:r>
+        <w:rPr>
+          <w:bCs/>
+          <w:color w:val="000000" w:themeColor="text1"/>
+          <w:sz w:val="24"/>
+          <w:szCs w:val="24"/>
+          <w14:shadow w14:blurRad="38100" w14:dist="19050" w14:dir="2700000" w14:sx="100000" w14:sy="100000" w14:kx="0" w14:ky="0" w14:algn="tl">
+            <w14:schemeClr w14:val="dk1">
+              <w14:alpha w14:val="60000"/>
+            </w14:schemeClr>
+          </w14:shadow>
+          <w14:textOutline w14:w="0" w14:cap="flat" w14:cmpd="sng" w14:algn="ctr">
+            <w14:noFill/>
+            <w14:prstDash w14:val="solid"/>
+            <w14:round/>
+          </w14:textOutline>
+        </w:rPr>
+        <w:t xml:space="preserve"> -&gt; Aqui demonstramos que o Cliente após escolher um item no menu das refeições este parte para a página </w:t>
       </w:r>
       <w:proofErr w:type="spellStart"/>
       <w:r>
@@ -544,7 +582,45 @@
             <w14:round/>
           </w14:textOutline>
         </w:rPr>
-        <w:t xml:space="preserve">S4 -&gt; Nesta sequência representamos o </w:t>
+        <w:t>S</w:t>
+      </w:r>
+      <w:r>
+        <w:rPr>
+          <w:bCs/>
+          <w:color w:val="000000" w:themeColor="text1"/>
+          <w:sz w:val="24"/>
+          <w:szCs w:val="24"/>
+          <w14:shadow w14:blurRad="38100" w14:dist="19050" w14:dir="2700000" w14:sx="100000" w14:sy="100000" w14:kx="0" w14:ky="0" w14:algn="tl">
+            <w14:schemeClr w14:val="dk1">
+              <w14:alpha w14:val="60000"/>
+            </w14:schemeClr>
+          </w14:shadow>
+          <w14:textOutline w14:w="0" w14:cap="flat" w14:cmpd="sng" w14:algn="ctr">
+            <w14:noFill/>
+            <w14:prstDash w14:val="solid"/>
+            <w14:round/>
+          </w14:textOutline>
+        </w:rPr>
+        <w:t>3.2</w:t>
+      </w:r>
+      <w:r>
+        <w:rPr>
+          <w:bCs/>
+          <w:color w:val="000000" w:themeColor="text1"/>
+          <w:sz w:val="24"/>
+          <w:szCs w:val="24"/>
+          <w14:shadow w14:blurRad="38100" w14:dist="19050" w14:dir="2700000" w14:sx="100000" w14:sy="100000" w14:kx="0" w14:ky="0" w14:algn="tl">
+            <w14:schemeClr w14:val="dk1">
+              <w14:alpha w14:val="60000"/>
+            </w14:schemeClr>
+          </w14:shadow>
+          <w14:textOutline w14:w="0" w14:cap="flat" w14:cmpd="sng" w14:algn="ctr">
+            <w14:noFill/>
+            <w14:prstDash w14:val="solid"/>
+            <w14:round/>
+          </w14:textOutline>
+        </w:rPr>
+        <w:t xml:space="preserve"> -&gt; Nesta sequência representamos o </w:t>
       </w:r>
       <w:r>
         <w:rPr>
@@ -640,7 +716,83 @@
             <w14:round/>
           </w14:textOutline>
         </w:rPr>
-        <w:t xml:space="preserve">S5 -&gt; A quinta sequência representa que após o cliente confirmar o pedido </w:t>
+        <w:t>S</w:t>
+      </w:r>
+      <w:r>
+        <w:rPr>
+          <w:bCs/>
+          <w:color w:val="000000" w:themeColor="text1"/>
+          <w:sz w:val="24"/>
+          <w:szCs w:val="24"/>
+          <w14:shadow w14:blurRad="38100" w14:dist="19050" w14:dir="2700000" w14:sx="100000" w14:sy="100000" w14:kx="0" w14:ky="0" w14:algn="tl">
+            <w14:schemeClr w14:val="dk1">
+              <w14:alpha w14:val="60000"/>
+            </w14:schemeClr>
+          </w14:shadow>
+          <w14:textOutline w14:w="0" w14:cap="flat" w14:cmpd="sng" w14:algn="ctr">
+            <w14:noFill/>
+            <w14:prstDash w14:val="solid"/>
+            <w14:round/>
+          </w14:textOutline>
+        </w:rPr>
+        <w:t>4</w:t>
+      </w:r>
+      <w:r>
+        <w:rPr>
+          <w:bCs/>
+          <w:color w:val="000000" w:themeColor="text1"/>
+          <w:sz w:val="24"/>
+          <w:szCs w:val="24"/>
+          <w14:shadow w14:blurRad="38100" w14:dist="19050" w14:dir="2700000" w14:sx="100000" w14:sy="100000" w14:kx="0" w14:ky="0" w14:algn="tl">
+            <w14:schemeClr w14:val="dk1">
+              <w14:alpha w14:val="60000"/>
+            </w14:schemeClr>
+          </w14:shadow>
+          <w14:textOutline w14:w="0" w14:cap="flat" w14:cmpd="sng" w14:algn="ctr">
+            <w14:noFill/>
+            <w14:prstDash w14:val="solid"/>
+            <w14:round/>
+          </w14:textOutline>
+        </w:rPr>
+        <w:t xml:space="preserve"> -&gt; A </w:t>
+      </w:r>
+      <w:r>
+        <w:rPr>
+          <w:bCs/>
+          <w:color w:val="000000" w:themeColor="text1"/>
+          <w:sz w:val="24"/>
+          <w:szCs w:val="24"/>
+          <w14:shadow w14:blurRad="38100" w14:dist="19050" w14:dir="2700000" w14:sx="100000" w14:sy="100000" w14:kx="0" w14:ky="0" w14:algn="tl">
+            <w14:schemeClr w14:val="dk1">
+              <w14:alpha w14:val="60000"/>
+            </w14:schemeClr>
+          </w14:shadow>
+          <w14:textOutline w14:w="0" w14:cap="flat" w14:cmpd="sng" w14:algn="ctr">
+            <w14:noFill/>
+            <w14:prstDash w14:val="solid"/>
+            <w14:round/>
+          </w14:textOutline>
+        </w:rPr>
+        <w:t>quarta</w:t>
+      </w:r>
+      <w:r>
+        <w:rPr>
+          <w:bCs/>
+          <w:color w:val="000000" w:themeColor="text1"/>
+          <w:sz w:val="24"/>
+          <w:szCs w:val="24"/>
+          <w14:shadow w14:blurRad="38100" w14:dist="19050" w14:dir="2700000" w14:sx="100000" w14:sy="100000" w14:kx="0" w14:ky="0" w14:algn="tl">
+            <w14:schemeClr w14:val="dk1">
+              <w14:alpha w14:val="60000"/>
+            </w14:schemeClr>
+          </w14:shadow>
+          <w14:textOutline w14:w="0" w14:cap="flat" w14:cmpd="sng" w14:algn="ctr">
+            <w14:noFill/>
+            <w14:prstDash w14:val="solid"/>
+            <w14:round/>
+          </w14:textOutline>
+        </w:rPr>
+        <w:t xml:space="preserve"> sequência representa que após o cliente confirmar o pedido </w:t>
       </w:r>
       <w:r>
         <w:rPr>
@@ -698,26 +850,7 @@
             <w14:round/>
           </w14:textOutline>
         </w:rPr>
-        <w:t>S6 -&gt; Aqui demonstramos que após os 3 minutos se passarem após a confirmação do pedido, este não é mais possível o seu cancelamento e este é enviado para o Colaborador</w:t>
-      </w:r>
-      <w:r>
-        <w:rPr>
-          <w:bCs/>
-          <w:color w:val="000000" w:themeColor="text1"/>
-          <w:sz w:val="24"/>
-          <w:szCs w:val="24"/>
-          <w14:shadow w14:blurRad="38100" w14:dist="19050" w14:dir="2700000" w14:sx="100000" w14:sy="100000" w14:kx="0" w14:ky="0" w14:algn="tl">
-            <w14:schemeClr w14:val="dk1">
-              <w14:alpha w14:val="60000"/>
-            </w14:schemeClr>
-          </w14:shadow>
-          <w14:textOutline w14:w="0" w14:cap="flat" w14:cmpd="sng" w14:algn="ctr">
-            <w14:noFill/>
-            <w14:prstDash w14:val="solid"/>
-            <w14:round/>
-          </w14:textOutline>
-        </w:rPr>
-        <w:t>.</w:t>
+        <w:t>S3.3 -&gt; Podemos observar o histórico de todos os pedidos efetuados.</w:t>
       </w:r>
     </w:p>
     <w:p>
@@ -756,47 +889,26 @@
             <w14:round/>
           </w14:textOutline>
         </w:rPr>
-        <w:t xml:space="preserve">S7 -&gt; Nesta sequência demonstramos que acedendo a página </w:t>
-      </w:r>
-      <w:proofErr w:type="spellStart"/>
-      <w:r>
-        <w:rPr>
-          <w:bCs/>
-          <w:color w:val="000000" w:themeColor="text1"/>
-          <w:sz w:val="24"/>
-          <w:szCs w:val="24"/>
-          <w14:shadow w14:blurRad="38100" w14:dist="19050" w14:dir="2700000" w14:sx="100000" w14:sy="100000" w14:kx="0" w14:ky="0" w14:algn="tl">
-            <w14:schemeClr w14:val="dk1">
-              <w14:alpha w14:val="60000"/>
-            </w14:schemeClr>
-          </w14:shadow>
-          <w14:textOutline w14:w="0" w14:cap="flat" w14:cmpd="sng" w14:algn="ctr">
-            <w14:noFill/>
-            <w14:prstDash w14:val="solid"/>
-            <w14:round/>
-          </w14:textOutline>
-        </w:rPr>
-        <w:t>MainPageNotification</w:t>
-      </w:r>
-      <w:proofErr w:type="spellEnd"/>
-      <w:r>
-        <w:rPr>
-          <w:bCs/>
-          <w:color w:val="000000" w:themeColor="text1"/>
-          <w:sz w:val="24"/>
-          <w:szCs w:val="24"/>
-          <w14:shadow w14:blurRad="38100" w14:dist="19050" w14:dir="2700000" w14:sx="100000" w14:sy="100000" w14:kx="0" w14:ky="0" w14:algn="tl">
-            <w14:schemeClr w14:val="dk1">
-              <w14:alpha w14:val="60000"/>
-            </w14:schemeClr>
-          </w14:shadow>
-          <w14:textOutline w14:w="0" w14:cap="flat" w14:cmpd="sng" w14:algn="ctr">
-            <w14:noFill/>
-            <w14:prstDash w14:val="solid"/>
-            <w14:round/>
-          </w14:textOutline>
-        </w:rPr>
-        <w:t xml:space="preserve"> podemos observar todas as alterações que acontecem ao pedido efetuado</w:t>
+        <w:t xml:space="preserve">S3.4 -&gt; Aqui representamos a transição de página para a do perfil </w:t>
+      </w:r>
+      <w:r>
+        <w:rPr>
+          <w:bCs/>
+          <w:color w:val="000000" w:themeColor="text1"/>
+          <w:sz w:val="24"/>
+          <w:szCs w:val="24"/>
+          <w14:shadow w14:blurRad="38100" w14:dist="19050" w14:dir="2700000" w14:sx="100000" w14:sy="100000" w14:kx="0" w14:ky="0" w14:algn="tl">
+            <w14:schemeClr w14:val="dk1">
+              <w14:alpha w14:val="60000"/>
+            </w14:schemeClr>
+          </w14:shadow>
+          <w14:textOutline w14:w="0" w14:cap="flat" w14:cmpd="sng" w14:algn="ctr">
+            <w14:noFill/>
+            <w14:prstDash w14:val="solid"/>
+            <w14:round/>
+          </w14:textOutline>
+        </w:rPr>
+        <w:t>em que terá acesso ao seu saldo, nome, apelido e email.</w:t>
       </w:r>
     </w:p>
     <w:p>
@@ -835,26 +947,104 @@
             <w14:round/>
           </w14:textOutline>
         </w:rPr>
-        <w:t xml:space="preserve">S8 -&gt; </w:t>
-      </w:r>
-      <w:r>
-        <w:rPr>
-          <w:bCs/>
-          <w:color w:val="000000" w:themeColor="text1"/>
-          <w:sz w:val="24"/>
-          <w:szCs w:val="24"/>
-          <w14:shadow w14:blurRad="38100" w14:dist="19050" w14:dir="2700000" w14:sx="100000" w14:sy="100000" w14:kx="0" w14:ky="0" w14:algn="tl">
-            <w14:schemeClr w14:val="dk1">
-              <w14:alpha w14:val="60000"/>
-            </w14:schemeClr>
-          </w14:shadow>
-          <w14:textOutline w14:w="0" w14:cap="flat" w14:cmpd="sng" w14:algn="ctr">
-            <w14:noFill/>
-            <w14:prstDash w14:val="solid"/>
-            <w14:round/>
-          </w14:textOutline>
-        </w:rPr>
-        <w:t>Aqui representamos a transição de página para a do perfil pois esta tanto pode estar no início como no fim como a meio, pois esta não está dependente de nenhum acontecimento.</w:t>
+        <w:t>S</w:t>
+      </w:r>
+      <w:r>
+        <w:rPr>
+          <w:bCs/>
+          <w:color w:val="000000" w:themeColor="text1"/>
+          <w:sz w:val="24"/>
+          <w:szCs w:val="24"/>
+          <w14:shadow w14:blurRad="38100" w14:dist="19050" w14:dir="2700000" w14:sx="100000" w14:sy="100000" w14:kx="0" w14:ky="0" w14:algn="tl">
+            <w14:schemeClr w14:val="dk1">
+              <w14:alpha w14:val="60000"/>
+            </w14:schemeClr>
+          </w14:shadow>
+          <w14:textOutline w14:w="0" w14:cap="flat" w14:cmpd="sng" w14:algn="ctr">
+            <w14:noFill/>
+            <w14:prstDash w14:val="solid"/>
+            <w14:round/>
+          </w14:textOutline>
+        </w:rPr>
+        <w:t>3.5</w:t>
+      </w:r>
+      <w:r>
+        <w:rPr>
+          <w:bCs/>
+          <w:color w:val="000000" w:themeColor="text1"/>
+          <w:sz w:val="24"/>
+          <w:szCs w:val="24"/>
+          <w14:shadow w14:blurRad="38100" w14:dist="19050" w14:dir="2700000" w14:sx="100000" w14:sy="100000" w14:kx="0" w14:ky="0" w14:algn="tl">
+            <w14:schemeClr w14:val="dk1">
+              <w14:alpha w14:val="60000"/>
+            </w14:schemeClr>
+          </w14:shadow>
+          <w14:textOutline w14:w="0" w14:cap="flat" w14:cmpd="sng" w14:algn="ctr">
+            <w14:noFill/>
+            <w14:prstDash w14:val="solid"/>
+            <w14:round/>
+          </w14:textOutline>
+        </w:rPr>
+        <w:t xml:space="preserve"> -&gt; Nesta sequência demonstramos que acedendo a página </w:t>
+      </w:r>
+      <w:proofErr w:type="spellStart"/>
+      <w:r>
+        <w:rPr>
+          <w:bCs/>
+          <w:color w:val="000000" w:themeColor="text1"/>
+          <w:sz w:val="24"/>
+          <w:szCs w:val="24"/>
+          <w14:shadow w14:blurRad="38100" w14:dist="19050" w14:dir="2700000" w14:sx="100000" w14:sy="100000" w14:kx="0" w14:ky="0" w14:algn="tl">
+            <w14:schemeClr w14:val="dk1">
+              <w14:alpha w14:val="60000"/>
+            </w14:schemeClr>
+          </w14:shadow>
+          <w14:textOutline w14:w="0" w14:cap="flat" w14:cmpd="sng" w14:algn="ctr">
+            <w14:noFill/>
+            <w14:prstDash w14:val="solid"/>
+            <w14:round/>
+          </w14:textOutline>
+        </w:rPr>
+        <w:t>MainPageNotification</w:t>
+      </w:r>
+      <w:proofErr w:type="spellEnd"/>
+      <w:r>
+        <w:rPr>
+          <w:bCs/>
+          <w:color w:val="000000" w:themeColor="text1"/>
+          <w:sz w:val="24"/>
+          <w:szCs w:val="24"/>
+          <w14:shadow w14:blurRad="38100" w14:dist="19050" w14:dir="2700000" w14:sx="100000" w14:sy="100000" w14:kx="0" w14:ky="0" w14:algn="tl">
+            <w14:schemeClr w14:val="dk1">
+              <w14:alpha w14:val="60000"/>
+            </w14:schemeClr>
+          </w14:shadow>
+          <w14:textOutline w14:w="0" w14:cap="flat" w14:cmpd="sng" w14:algn="ctr">
+            <w14:noFill/>
+            <w14:prstDash w14:val="solid"/>
+            <w14:round/>
+          </w14:textOutline>
+        </w:rPr>
+        <w:t xml:space="preserve"> podemos observar todas as alterações que acontecem ao pedido efetuado</w:t>
+      </w:r>
+      <w:r>
+        <w:rPr>
+          <w:bCs/>
+          <w:color w:val="000000" w:themeColor="text1"/>
+          <w:sz w:val="24"/>
+          <w:szCs w:val="24"/>
+          <w14:shadow w14:blurRad="38100" w14:dist="19050" w14:dir="2700000" w14:sx="100000" w14:sy="100000" w14:kx="0" w14:ky="0" w14:algn="tl">
+            <w14:schemeClr w14:val="dk1">
+              <w14:alpha w14:val="60000"/>
+            </w14:schemeClr>
+          </w14:shadow>
+          <w14:textOutline w14:w="0" w14:cap="flat" w14:cmpd="sng" w14:algn="ctr">
+            <w14:noFill/>
+            <w14:prstDash w14:val="solid"/>
+            <w14:round/>
+          </w14:textOutline>
+        </w:rPr>
+        <w:t>.</w:t>
       </w:r>
     </w:p>
     <w:p>
@@ -925,7 +1115,6 @@
             </w14:solidFill>
           </w14:textFill>
         </w:rPr>
-        <w:lastRenderedPageBreak/>
         <w:t>Colaborador</w:t>
       </w:r>
     </w:p>
@@ -1069,64 +1258,7 @@
             <w14:round/>
           </w14:textOutline>
         </w:rPr>
-        <w:t xml:space="preserve"> </w:t>
-      </w:r>
-      <w:r>
-        <w:rPr>
-          <w:bCs/>
-          <w:color w:val="000000" w:themeColor="text1"/>
-          <w:sz w:val="24"/>
-          <w:szCs w:val="24"/>
-          <w14:shadow w14:blurRad="38100" w14:dist="19050" w14:dir="2700000" w14:sx="100000" w14:sy="100000" w14:kx="0" w14:ky="0" w14:algn="tl">
-            <w14:schemeClr w14:val="dk1">
-              <w14:alpha w14:val="60000"/>
-            </w14:schemeClr>
-          </w14:shadow>
-          <w14:textOutline w14:w="0" w14:cap="flat" w14:cmpd="sng" w14:algn="ctr">
-            <w14:noFill/>
-            <w14:prstDash w14:val="solid"/>
-            <w14:round/>
-          </w14:textOutline>
-        </w:rPr>
-        <w:t>A primeira sequência representa a transição da imagem inicial ao ligar a aplicação para a página de Login onde neste caso o utilizador escolherá a opção de C</w:t>
-      </w:r>
-      <w:r>
-        <w:rPr>
-          <w:bCs/>
-          <w:color w:val="000000" w:themeColor="text1"/>
-          <w:sz w:val="24"/>
-          <w:szCs w:val="24"/>
-          <w14:shadow w14:blurRad="38100" w14:dist="19050" w14:dir="2700000" w14:sx="100000" w14:sy="100000" w14:kx="0" w14:ky="0" w14:algn="tl">
-            <w14:schemeClr w14:val="dk1">
-              <w14:alpha w14:val="60000"/>
-            </w14:schemeClr>
-          </w14:shadow>
-          <w14:textOutline w14:w="0" w14:cap="flat" w14:cmpd="sng" w14:algn="ctr">
-            <w14:noFill/>
-            <w14:prstDash w14:val="solid"/>
-            <w14:round/>
-          </w14:textOutline>
-        </w:rPr>
-        <w:t>olaborador</w:t>
-      </w:r>
-      <w:r>
-        <w:rPr>
-          <w:bCs/>
-          <w:color w:val="000000" w:themeColor="text1"/>
-          <w:sz w:val="24"/>
-          <w:szCs w:val="24"/>
-          <w14:shadow w14:blurRad="38100" w14:dist="19050" w14:dir="2700000" w14:sx="100000" w14:sy="100000" w14:kx="0" w14:ky="0" w14:algn="tl">
-            <w14:schemeClr w14:val="dk1">
-              <w14:alpha w14:val="60000"/>
-            </w14:schemeClr>
-          </w14:shadow>
-          <w14:textOutline w14:w="0" w14:cap="flat" w14:cmpd="sng" w14:algn="ctr">
-            <w14:noFill/>
-            <w14:prstDash w14:val="solid"/>
-            <w14:round/>
-          </w14:textOutline>
-        </w:rPr>
-        <w:t xml:space="preserve"> para fazer o Login</w:t>
+        <w:t xml:space="preserve"> A primeira sequência representa a transição da imagem inicial ao ligar a aplicação para a página de Login onde neste caso o utilizador escolherá a opção de Colaborador para fazer o Login</w:t>
       </w:r>
     </w:p>
     <w:p>
@@ -1165,26 +1297,7 @@
             <w14:round/>
           </w14:textOutline>
         </w:rPr>
-        <w:t xml:space="preserve">T2 -&gt; </w:t>
-      </w:r>
-      <w:r>
-        <w:rPr>
-          <w:bCs/>
-          <w:color w:val="000000" w:themeColor="text1"/>
-          <w:sz w:val="24"/>
-          <w:szCs w:val="24"/>
-          <w14:shadow w14:blurRad="38100" w14:dist="19050" w14:dir="2700000" w14:sx="100000" w14:sy="100000" w14:kx="0" w14:ky="0" w14:algn="tl">
-            <w14:schemeClr w14:val="dk1">
-              <w14:alpha w14:val="60000"/>
-            </w14:schemeClr>
-          </w14:shadow>
-          <w14:textOutline w14:w="0" w14:cap="flat" w14:cmpd="sng" w14:algn="ctr">
-            <w14:noFill/>
-            <w14:prstDash w14:val="solid"/>
-            <w14:round/>
-          </w14:textOutline>
-        </w:rPr>
-        <w:t>Esta sequência representa a transição do Utilizador (Cliente)</w:t>
+        <w:t>T2 -&gt; Esta sequência representa a transição do Utilizador (Cliente)</w:t>
       </w:r>
       <w:r>
         <w:rPr>
@@ -1222,26 +1335,7 @@
             <w14:round/>
           </w14:textOutline>
         </w:rPr>
-        <w:t>após inserir os seus dados, caso corretos, em que será encaminhado para</w:t>
-      </w:r>
-      <w:r>
-        <w:rPr>
-          <w:bCs/>
-          <w:color w:val="000000" w:themeColor="text1"/>
-          <w:sz w:val="24"/>
-          <w:szCs w:val="24"/>
-          <w14:shadow w14:blurRad="38100" w14:dist="19050" w14:dir="2700000" w14:sx="100000" w14:sy="100000" w14:kx="0" w14:ky="0" w14:algn="tl">
-            <w14:schemeClr w14:val="dk1">
-              <w14:alpha w14:val="60000"/>
-            </w14:schemeClr>
-          </w14:shadow>
-          <w14:textOutline w14:w="0" w14:cap="flat" w14:cmpd="sng" w14:algn="ctr">
-            <w14:noFill/>
-            <w14:prstDash w14:val="solid"/>
-            <w14:round/>
-          </w14:textOutline>
-        </w:rPr>
-        <w:t xml:space="preserve"> a página inicial onde terá acesso a todos os pedidos correntes do Bar 01, neste caso, e poderá decidir se um pedido entrará em modo preparação ou cancelado. Caso entre em modo preparação terão então de marcar quando este tiver concluído.</w:t>
+        <w:t>após inserir os seus dados, caso corretos, em que será encaminhado para a página inicial onde terá acesso a todos os pedidos correntes do Bar 01, neste caso, e poderá decidir se um pedido entrará em modo preparação ou cancelado. Caso entre em modo preparação terão então de marcar quando este tiver concluído.</w:t>
       </w:r>
       <w:r>
         <w:rPr>
@@ -1299,26 +1393,45 @@
             <w14:round/>
           </w14:textOutline>
         </w:rPr>
-        <w:t>T</w:t>
-      </w:r>
-      <w:r>
-        <w:rPr>
-          <w:bCs/>
-          <w:color w:val="000000" w:themeColor="text1"/>
-          <w:sz w:val="24"/>
-          <w:szCs w:val="24"/>
-          <w14:shadow w14:blurRad="38100" w14:dist="19050" w14:dir="2700000" w14:sx="100000" w14:sy="100000" w14:kx="0" w14:ky="0" w14:algn="tl">
-            <w14:schemeClr w14:val="dk1">
-              <w14:alpha w14:val="60000"/>
-            </w14:schemeClr>
-          </w14:shadow>
-          <w14:textOutline w14:w="0" w14:cap="flat" w14:cmpd="sng" w14:algn="ctr">
-            <w14:noFill/>
-            <w14:prstDash w14:val="solid"/>
-            <w14:round/>
-          </w14:textOutline>
-        </w:rPr>
-        <w:t xml:space="preserve">3 -&gt; </w:t>
+        <w:t>T3</w:t>
+      </w:r>
+      <w:r>
+        <w:rPr>
+          <w:bCs/>
+          <w:color w:val="000000" w:themeColor="text1"/>
+          <w:sz w:val="24"/>
+          <w:szCs w:val="24"/>
+          <w14:shadow w14:blurRad="38100" w14:dist="19050" w14:dir="2700000" w14:sx="100000" w14:sy="100000" w14:kx="0" w14:ky="0" w14:algn="tl">
+            <w14:schemeClr w14:val="dk1">
+              <w14:alpha w14:val="60000"/>
+            </w14:schemeClr>
+          </w14:shadow>
+          <w14:textOutline w14:w="0" w14:cap="flat" w14:cmpd="sng" w14:algn="ctr">
+            <w14:noFill/>
+            <w14:prstDash w14:val="solid"/>
+            <w14:round/>
+          </w14:textOutline>
+        </w:rPr>
+        <w:t>.2</w:t>
+      </w:r>
+      <w:r>
+        <w:rPr>
+          <w:bCs/>
+          <w:color w:val="000000" w:themeColor="text1"/>
+          <w:sz w:val="24"/>
+          <w:szCs w:val="24"/>
+          <w14:shadow w14:blurRad="38100" w14:dist="19050" w14:dir="2700000" w14:sx="100000" w14:sy="100000" w14:kx="0" w14:ky="0" w14:algn="tl">
+            <w14:schemeClr w14:val="dk1">
+              <w14:alpha w14:val="60000"/>
+            </w14:schemeClr>
+          </w14:shadow>
+          <w14:textOutline w14:w="0" w14:cap="flat" w14:cmpd="sng" w14:algn="ctr">
+            <w14:noFill/>
+            <w14:prstDash w14:val="solid"/>
+            <w14:round/>
+          </w14:textOutline>
+        </w:rPr>
+        <w:t xml:space="preserve"> -&gt; </w:t>
       </w:r>
       <w:r>
         <w:rPr>
@@ -1395,7 +1508,121 @@
             <w14:round/>
           </w14:textOutline>
         </w:rPr>
-        <w:t xml:space="preserve">T4 -&gt; A quarta sequência representa o acesso ao </w:t>
+        <w:t>T</w:t>
+      </w:r>
+      <w:r>
+        <w:rPr>
+          <w:bCs/>
+          <w:color w:val="000000" w:themeColor="text1"/>
+          <w:sz w:val="24"/>
+          <w:szCs w:val="24"/>
+          <w14:shadow w14:blurRad="38100" w14:dist="19050" w14:dir="2700000" w14:sx="100000" w14:sy="100000" w14:kx="0" w14:ky="0" w14:algn="tl">
+            <w14:schemeClr w14:val="dk1">
+              <w14:alpha w14:val="60000"/>
+            </w14:schemeClr>
+          </w14:shadow>
+          <w14:textOutline w14:w="0" w14:cap="flat" w14:cmpd="sng" w14:algn="ctr">
+            <w14:noFill/>
+            <w14:prstDash w14:val="solid"/>
+            <w14:round/>
+          </w14:textOutline>
+        </w:rPr>
+        <w:t>3.3</w:t>
+      </w:r>
+      <w:r>
+        <w:rPr>
+          <w:bCs/>
+          <w:color w:val="000000" w:themeColor="text1"/>
+          <w:sz w:val="24"/>
+          <w:szCs w:val="24"/>
+          <w14:shadow w14:blurRad="38100" w14:dist="19050" w14:dir="2700000" w14:sx="100000" w14:sy="100000" w14:kx="0" w14:ky="0" w14:algn="tl">
+            <w14:schemeClr w14:val="dk1">
+              <w14:alpha w14:val="60000"/>
+            </w14:schemeClr>
+          </w14:shadow>
+          <w14:textOutline w14:w="0" w14:cap="flat" w14:cmpd="sng" w14:algn="ctr">
+            <w14:noFill/>
+            <w14:prstDash w14:val="solid"/>
+            <w14:round/>
+          </w14:textOutline>
+        </w:rPr>
+        <w:t xml:space="preserve"> -&gt; </w:t>
+      </w:r>
+      <w:r>
+        <w:rPr>
+          <w:bCs/>
+          <w:color w:val="000000" w:themeColor="text1"/>
+          <w:sz w:val="24"/>
+          <w:szCs w:val="24"/>
+          <w14:shadow w14:blurRad="38100" w14:dist="19050" w14:dir="2700000" w14:sx="100000" w14:sy="100000" w14:kx="0" w14:ky="0" w14:algn="tl">
+            <w14:schemeClr w14:val="dk1">
+              <w14:alpha w14:val="60000"/>
+            </w14:schemeClr>
+          </w14:shadow>
+          <w14:textOutline w14:w="0" w14:cap="flat" w14:cmpd="sng" w14:algn="ctr">
+            <w14:noFill/>
+            <w14:prstDash w14:val="solid"/>
+            <w14:round/>
+          </w14:textOutline>
+        </w:rPr>
+        <w:t>R</w:t>
+      </w:r>
+      <w:r>
+        <w:rPr>
+          <w:bCs/>
+          <w:color w:val="000000" w:themeColor="text1"/>
+          <w:sz w:val="24"/>
+          <w:szCs w:val="24"/>
+          <w14:shadow w14:blurRad="38100" w14:dist="19050" w14:dir="2700000" w14:sx="100000" w14:sy="100000" w14:kx="0" w14:ky="0" w14:algn="tl">
+            <w14:schemeClr w14:val="dk1">
+              <w14:alpha w14:val="60000"/>
+            </w14:schemeClr>
+          </w14:shadow>
+          <w14:textOutline w14:w="0" w14:cap="flat" w14:cmpd="sng" w14:algn="ctr">
+            <w14:noFill/>
+            <w14:prstDash w14:val="solid"/>
+            <w14:round/>
+          </w14:textOutline>
+        </w:rPr>
+        <w:t>epresenta</w:t>
+      </w:r>
+      <w:r>
+        <w:rPr>
+          <w:bCs/>
+          <w:color w:val="000000" w:themeColor="text1"/>
+          <w:sz w:val="24"/>
+          <w:szCs w:val="24"/>
+          <w14:shadow w14:blurRad="38100" w14:dist="19050" w14:dir="2700000" w14:sx="100000" w14:sy="100000" w14:kx="0" w14:ky="0" w14:algn="tl">
+            <w14:schemeClr w14:val="dk1">
+              <w14:alpha w14:val="60000"/>
+            </w14:schemeClr>
+          </w14:shadow>
+          <w14:textOutline w14:w="0" w14:cap="flat" w14:cmpd="sng" w14:algn="ctr">
+            <w14:noFill/>
+            <w14:prstDash w14:val="solid"/>
+            <w14:round/>
+          </w14:textOutline>
+        </w:rPr>
+        <w:t>mos</w:t>
+      </w:r>
+      <w:r>
+        <w:rPr>
+          <w:bCs/>
+          <w:color w:val="000000" w:themeColor="text1"/>
+          <w:sz w:val="24"/>
+          <w:szCs w:val="24"/>
+          <w14:shadow w14:blurRad="38100" w14:dist="19050" w14:dir="2700000" w14:sx="100000" w14:sy="100000" w14:kx="0" w14:ky="0" w14:algn="tl">
+            <w14:schemeClr w14:val="dk1">
+              <w14:alpha w14:val="60000"/>
+            </w14:schemeClr>
+          </w14:shadow>
+          <w14:textOutline w14:w="0" w14:cap="flat" w14:cmpd="sng" w14:algn="ctr">
+            <w14:noFill/>
+            <w14:prstDash w14:val="solid"/>
+            <w14:round/>
+          </w14:textOutline>
+        </w:rPr>
+        <w:t xml:space="preserve"> o acesso ao </w:t>
       </w:r>
       <w:proofErr w:type="spellStart"/>
       <w:r>
@@ -1474,7 +1701,45 @@
             <w14:round/>
           </w14:textOutline>
         </w:rPr>
-        <w:t>T5 -&gt; Nesta sequência demonstramos a seleção de um produto onde podemos alterar a imagem, o nome e o preço do produto, ou então simplesmente informar ao Cliente que o produto encontrasse em fora de stock e não é possível mais servir.\</w:t>
+        <w:t>T</w:t>
+      </w:r>
+      <w:r>
+        <w:rPr>
+          <w:bCs/>
+          <w:color w:val="000000" w:themeColor="text1"/>
+          <w:sz w:val="24"/>
+          <w:szCs w:val="24"/>
+          <w14:shadow w14:blurRad="38100" w14:dist="19050" w14:dir="2700000" w14:sx="100000" w14:sy="100000" w14:kx="0" w14:ky="0" w14:algn="tl">
+            <w14:schemeClr w14:val="dk1">
+              <w14:alpha w14:val="60000"/>
+            </w14:schemeClr>
+          </w14:shadow>
+          <w14:textOutline w14:w="0" w14:cap="flat" w14:cmpd="sng" w14:algn="ctr">
+            <w14:noFill/>
+            <w14:prstDash w14:val="solid"/>
+            <w14:round/>
+          </w14:textOutline>
+        </w:rPr>
+        <w:t>4</w:t>
+      </w:r>
+      <w:r>
+        <w:rPr>
+          <w:bCs/>
+          <w:color w:val="000000" w:themeColor="text1"/>
+          <w:sz w:val="24"/>
+          <w:szCs w:val="24"/>
+          <w14:shadow w14:blurRad="38100" w14:dist="19050" w14:dir="2700000" w14:sx="100000" w14:sy="100000" w14:kx="0" w14:ky="0" w14:algn="tl">
+            <w14:schemeClr w14:val="dk1">
+              <w14:alpha w14:val="60000"/>
+            </w14:schemeClr>
+          </w14:shadow>
+          <w14:textOutline w14:w="0" w14:cap="flat" w14:cmpd="sng" w14:algn="ctr">
+            <w14:noFill/>
+            <w14:prstDash w14:val="solid"/>
+            <w14:round/>
+          </w14:textOutline>
+        </w:rPr>
+        <w:t xml:space="preserve"> -&gt; Nesta sequência demonstramos a seleção de um produto onde podemos alterar a imagem, o nome e o preço do produto, ou então simplesmente informar ao Cliente que o produto encontrasse em fora de stock e não é possível mais servir.</w:t>
       </w:r>
     </w:p>
     <w:p>
@@ -1513,26 +1778,64 @@
             <w14:round/>
           </w14:textOutline>
         </w:rPr>
-        <w:t xml:space="preserve">T6 -&gt; </w:t>
-      </w:r>
-      <w:r>
-        <w:rPr>
-          <w:bCs/>
-          <w:color w:val="000000" w:themeColor="text1"/>
-          <w:sz w:val="24"/>
-          <w:szCs w:val="24"/>
-          <w14:shadow w14:blurRad="38100" w14:dist="19050" w14:dir="2700000" w14:sx="100000" w14:sy="100000" w14:kx="0" w14:ky="0" w14:algn="tl">
-            <w14:schemeClr w14:val="dk1">
-              <w14:alpha w14:val="60000"/>
-            </w14:schemeClr>
-          </w14:shadow>
-          <w14:textOutline w14:w="0" w14:cap="flat" w14:cmpd="sng" w14:algn="ctr">
-            <w14:noFill/>
-            <w14:prstDash w14:val="solid"/>
-            <w14:round/>
-          </w14:textOutline>
-        </w:rPr>
-        <w:t>Aqui representamos a transição de página para a do perfil pois esta tanto pode estar no início como no fim como a meio, pois esta não está dependente de nenhum acontecimento.</w:t>
+        <w:t>T</w:t>
+      </w:r>
+      <w:r>
+        <w:rPr>
+          <w:bCs/>
+          <w:color w:val="000000" w:themeColor="text1"/>
+          <w:sz w:val="24"/>
+          <w:szCs w:val="24"/>
+          <w14:shadow w14:blurRad="38100" w14:dist="19050" w14:dir="2700000" w14:sx="100000" w14:sy="100000" w14:kx="0" w14:ky="0" w14:algn="tl">
+            <w14:schemeClr w14:val="dk1">
+              <w14:alpha w14:val="60000"/>
+            </w14:schemeClr>
+          </w14:shadow>
+          <w14:textOutline w14:w="0" w14:cap="flat" w14:cmpd="sng" w14:algn="ctr">
+            <w14:noFill/>
+            <w14:prstDash w14:val="solid"/>
+            <w14:round/>
+          </w14:textOutline>
+        </w:rPr>
+        <w:t>3.1</w:t>
+      </w:r>
+      <w:r>
+        <w:rPr>
+          <w:bCs/>
+          <w:color w:val="000000" w:themeColor="text1"/>
+          <w:sz w:val="24"/>
+          <w:szCs w:val="24"/>
+          <w14:shadow w14:blurRad="38100" w14:dist="19050" w14:dir="2700000" w14:sx="100000" w14:sy="100000" w14:kx="0" w14:ky="0" w14:algn="tl">
+            <w14:schemeClr w14:val="dk1">
+              <w14:alpha w14:val="60000"/>
+            </w14:schemeClr>
+          </w14:shadow>
+          <w14:textOutline w14:w="0" w14:cap="flat" w14:cmpd="sng" w14:algn="ctr">
+            <w14:noFill/>
+            <w14:prstDash w14:val="solid"/>
+            <w14:round/>
+          </w14:textOutline>
+        </w:rPr>
+        <w:t xml:space="preserve"> -&gt; Aqui representamos a transição de página para a do perfil</w:t>
+      </w:r>
+      <w:r>
+        <w:rPr>
+          <w:bCs/>
+          <w:color w:val="000000" w:themeColor="text1"/>
+          <w:sz w:val="24"/>
+          <w:szCs w:val="24"/>
+          <w14:shadow w14:blurRad="38100" w14:dist="19050" w14:dir="2700000" w14:sx="100000" w14:sy="100000" w14:kx="0" w14:ky="0" w14:algn="tl">
+            <w14:schemeClr w14:val="dk1">
+              <w14:alpha w14:val="60000"/>
+            </w14:schemeClr>
+          </w14:shadow>
+          <w14:textOutline w14:w="0" w14:cap="flat" w14:cmpd="sng" w14:algn="ctr">
+            <w14:noFill/>
+            <w14:prstDash w14:val="solid"/>
+            <w14:round/>
+          </w14:textOutline>
+        </w:rPr>
+        <w:t xml:space="preserve">, onde terá acesso ao ID do bar, à descrição e ao seu email. </w:t>
       </w:r>
     </w:p>
     <w:p>

</xml_diff>

<commit_message>
descrição do diagrama de sequencia
</commit_message>
<xml_diff>
--- a/Diagramas/Diagrama de Sequencia/Descriçao diagrama de sequencia.docx
+++ b/Diagramas/Diagrama de Sequencia/Descriçao diagrama de sequencia.docx
@@ -463,7 +463,26 @@
             <w14:round/>
           </w14:textOutline>
         </w:rPr>
-        <w:t xml:space="preserve"> -&gt; Aqui demonstramos que o Cliente após escolher um item no menu das refeições este parte para a página </w:t>
+        <w:t xml:space="preserve"> -&gt; Aqui demonstramos </w:t>
+      </w:r>
+      <w:r>
+        <w:rPr>
+          <w:bCs/>
+          <w:color w:val="000000" w:themeColor="text1"/>
+          <w:sz w:val="24"/>
+          <w:szCs w:val="24"/>
+          <w14:shadow w14:blurRad="38100" w14:dist="19050" w14:dir="2700000" w14:sx="100000" w14:sy="100000" w14:kx="0" w14:ky="0" w14:algn="tl">
+            <w14:schemeClr w14:val="dk1">
+              <w14:alpha w14:val="60000"/>
+            </w14:schemeClr>
+          </w14:shadow>
+          <w14:textOutline w14:w="0" w14:cap="flat" w14:cmpd="sng" w14:algn="ctr">
+            <w14:noFill/>
+            <w14:prstDash w14:val="solid"/>
+            <w14:round/>
+          </w14:textOutline>
+        </w:rPr>
+        <w:t xml:space="preserve">a passagem para um dos 3 Menus restantes existentes, neste caso </w:t>
       </w:r>
       <w:proofErr w:type="spellStart"/>
       <w:r>
@@ -503,7 +522,449 @@
             <w14:round/>
           </w14:textOutline>
         </w:rPr>
-        <w:t xml:space="preserve"> – Bebidas onde escolherá uma bebida à disposição. PS: Isto é apenas um exemplo de um pedido, o Cliente pode transitar entre os 4 </w:t>
+        <w:t xml:space="preserve"> - Bebidas.</w:t>
+      </w:r>
+    </w:p>
+    <w:p>
+      <w:pPr>
+        <w:rPr>
+          <w:bCs/>
+          <w:color w:val="000000" w:themeColor="text1"/>
+          <w:sz w:val="24"/>
+          <w:szCs w:val="24"/>
+          <w14:shadow w14:blurRad="38100" w14:dist="19050" w14:dir="2700000" w14:sx="100000" w14:sy="100000" w14:kx="0" w14:ky="0" w14:algn="tl">
+            <w14:schemeClr w14:val="dk1">
+              <w14:alpha w14:val="60000"/>
+            </w14:schemeClr>
+          </w14:shadow>
+          <w14:textOutline w14:w="0" w14:cap="flat" w14:cmpd="sng" w14:algn="ctr">
+            <w14:noFill/>
+            <w14:prstDash w14:val="solid"/>
+            <w14:round/>
+          </w14:textOutline>
+        </w:rPr>
+      </w:pPr>
+      <w:r>
+        <w:rPr>
+          <w:bCs/>
+          <w:color w:val="000000" w:themeColor="text1"/>
+          <w:sz w:val="24"/>
+          <w:szCs w:val="24"/>
+          <w14:shadow w14:blurRad="38100" w14:dist="19050" w14:dir="2700000" w14:sx="100000" w14:sy="100000" w14:kx="0" w14:ky="0" w14:algn="tl">
+            <w14:schemeClr w14:val="dk1">
+              <w14:alpha w14:val="60000"/>
+            </w14:schemeClr>
+          </w14:shadow>
+          <w14:textOutline w14:w="0" w14:cap="flat" w14:cmpd="sng" w14:algn="ctr">
+            <w14:noFill/>
+            <w14:prstDash w14:val="solid"/>
+            <w14:round/>
+          </w14:textOutline>
+        </w:rPr>
+        <w:t>S</w:t>
+      </w:r>
+      <w:r>
+        <w:rPr>
+          <w:bCs/>
+          <w:color w:val="000000" w:themeColor="text1"/>
+          <w:sz w:val="24"/>
+          <w:szCs w:val="24"/>
+          <w14:shadow w14:blurRad="38100" w14:dist="19050" w14:dir="2700000" w14:sx="100000" w14:sy="100000" w14:kx="0" w14:ky="0" w14:algn="tl">
+            <w14:schemeClr w14:val="dk1">
+              <w14:alpha w14:val="60000"/>
+            </w14:schemeClr>
+          </w14:shadow>
+          <w14:textOutline w14:w="0" w14:cap="flat" w14:cmpd="sng" w14:algn="ctr">
+            <w14:noFill/>
+            <w14:prstDash w14:val="solid"/>
+            <w14:round/>
+          </w14:textOutline>
+        </w:rPr>
+        <w:t>3.2</w:t>
+      </w:r>
+      <w:r>
+        <w:rPr>
+          <w:bCs/>
+          <w:color w:val="000000" w:themeColor="text1"/>
+          <w:sz w:val="24"/>
+          <w:szCs w:val="24"/>
+          <w14:shadow w14:blurRad="38100" w14:dist="19050" w14:dir="2700000" w14:sx="100000" w14:sy="100000" w14:kx="0" w14:ky="0" w14:algn="tl">
+            <w14:schemeClr w14:val="dk1">
+              <w14:alpha w14:val="60000"/>
+            </w14:schemeClr>
+          </w14:shadow>
+          <w14:textOutline w14:w="0" w14:cap="flat" w14:cmpd="sng" w14:algn="ctr">
+            <w14:noFill/>
+            <w14:prstDash w14:val="solid"/>
+            <w14:round/>
+          </w14:textOutline>
+        </w:rPr>
+        <w:t xml:space="preserve"> -&gt; Nesta sequência representamos o </w:t>
+      </w:r>
+      <w:r>
+        <w:rPr>
+          <w:bCs/>
+          <w:color w:val="000000" w:themeColor="text1"/>
+          <w:sz w:val="24"/>
+          <w:szCs w:val="24"/>
+          <w14:shadow w14:blurRad="38100" w14:dist="19050" w14:dir="2700000" w14:sx="100000" w14:sy="100000" w14:kx="0" w14:ky="0" w14:algn="tl">
+            <w14:schemeClr w14:val="dk1">
+              <w14:alpha w14:val="60000"/>
+            </w14:schemeClr>
+          </w14:shadow>
+          <w14:textOutline w14:w="0" w14:cap="flat" w14:cmpd="sng" w14:algn="ctr">
+            <w14:noFill/>
+            <w14:prstDash w14:val="solid"/>
+            <w14:round/>
+          </w14:textOutline>
+        </w:rPr>
+        <w:t>a</w:t>
+      </w:r>
+      <w:r>
+        <w:rPr>
+          <w:bCs/>
+          <w:color w:val="000000" w:themeColor="text1"/>
+          <w:sz w:val="24"/>
+          <w:szCs w:val="24"/>
+          <w14:shadow w14:blurRad="38100" w14:dist="19050" w14:dir="2700000" w14:sx="100000" w14:sy="100000" w14:kx="0" w14:ky="0" w14:algn="tl">
+            <w14:schemeClr w14:val="dk1">
+              <w14:alpha w14:val="60000"/>
+            </w14:schemeClr>
+          </w14:shadow>
+          <w14:textOutline w14:w="0" w14:cap="flat" w14:cmpd="sng" w14:algn="ctr">
+            <w14:noFill/>
+            <w14:prstDash w14:val="solid"/>
+            <w14:round/>
+          </w14:textOutline>
+        </w:rPr>
+        <w:t xml:space="preserve">cesso ao carrinho </w:t>
+      </w:r>
+      <w:r>
+        <w:rPr>
+          <w:bCs/>
+          <w:color w:val="000000" w:themeColor="text1"/>
+          <w:sz w:val="24"/>
+          <w:szCs w:val="24"/>
+          <w14:shadow w14:blurRad="38100" w14:dist="19050" w14:dir="2700000" w14:sx="100000" w14:sy="100000" w14:kx="0" w14:ky="0" w14:algn="tl">
+            <w14:schemeClr w14:val="dk1">
+              <w14:alpha w14:val="60000"/>
+            </w14:schemeClr>
+          </w14:shadow>
+          <w14:textOutline w14:w="0" w14:cap="flat" w14:cmpd="sng" w14:algn="ctr">
+            <w14:noFill/>
+            <w14:prstDash w14:val="solid"/>
+            <w14:round/>
+          </w14:textOutline>
+        </w:rPr>
+        <w:t xml:space="preserve">após o Cliente ter terminado o seu pedido. </w:t>
+      </w:r>
+      <w:r>
+        <w:rPr>
+          <w:bCs/>
+          <w:color w:val="000000" w:themeColor="text1"/>
+          <w:sz w:val="24"/>
+          <w:szCs w:val="24"/>
+          <w14:shadow w14:blurRad="38100" w14:dist="19050" w14:dir="2700000" w14:sx="100000" w14:sy="100000" w14:kx="0" w14:ky="0" w14:algn="tl">
+            <w14:schemeClr w14:val="dk1">
+              <w14:alpha w14:val="60000"/>
+            </w14:schemeClr>
+          </w14:shadow>
+          <w14:textOutline w14:w="0" w14:cap="flat" w14:cmpd="sng" w14:algn="ctr">
+            <w14:noFill/>
+            <w14:prstDash w14:val="solid"/>
+            <w14:round/>
+          </w14:textOutline>
+        </w:rPr>
+        <w:t xml:space="preserve"> Porém o cliente pode aceder ao Carrinho quando quiser.</w:t>
+      </w:r>
+    </w:p>
+    <w:p>
+      <w:pPr>
+        <w:rPr>
+          <w:bCs/>
+          <w:color w:val="000000" w:themeColor="text1"/>
+          <w:sz w:val="24"/>
+          <w:szCs w:val="24"/>
+          <w14:shadow w14:blurRad="38100" w14:dist="19050" w14:dir="2700000" w14:sx="100000" w14:sy="100000" w14:kx="0" w14:ky="0" w14:algn="tl">
+            <w14:schemeClr w14:val="dk1">
+              <w14:alpha w14:val="60000"/>
+            </w14:schemeClr>
+          </w14:shadow>
+          <w14:textOutline w14:w="0" w14:cap="flat" w14:cmpd="sng" w14:algn="ctr">
+            <w14:noFill/>
+            <w14:prstDash w14:val="solid"/>
+            <w14:round/>
+          </w14:textOutline>
+        </w:rPr>
+      </w:pPr>
+      <w:r>
+        <w:rPr>
+          <w:bCs/>
+          <w:color w:val="000000" w:themeColor="text1"/>
+          <w:sz w:val="24"/>
+          <w:szCs w:val="24"/>
+          <w14:shadow w14:blurRad="38100" w14:dist="19050" w14:dir="2700000" w14:sx="100000" w14:sy="100000" w14:kx="0" w14:ky="0" w14:algn="tl">
+            <w14:schemeClr w14:val="dk1">
+              <w14:alpha w14:val="60000"/>
+            </w14:schemeClr>
+          </w14:shadow>
+          <w14:textOutline w14:w="0" w14:cap="flat" w14:cmpd="sng" w14:algn="ctr">
+            <w14:noFill/>
+            <w14:prstDash w14:val="solid"/>
+            <w14:round/>
+          </w14:textOutline>
+        </w:rPr>
+        <w:t>S</w:t>
+      </w:r>
+      <w:r>
+        <w:rPr>
+          <w:bCs/>
+          <w:color w:val="000000" w:themeColor="text1"/>
+          <w:sz w:val="24"/>
+          <w:szCs w:val="24"/>
+          <w14:shadow w14:blurRad="38100" w14:dist="19050" w14:dir="2700000" w14:sx="100000" w14:sy="100000" w14:kx="0" w14:ky="0" w14:algn="tl">
+            <w14:schemeClr w14:val="dk1">
+              <w14:alpha w14:val="60000"/>
+            </w14:schemeClr>
+          </w14:shadow>
+          <w14:textOutline w14:w="0" w14:cap="flat" w14:cmpd="sng" w14:algn="ctr">
+            <w14:noFill/>
+            <w14:prstDash w14:val="solid"/>
+            <w14:round/>
+          </w14:textOutline>
+        </w:rPr>
+        <w:t>4</w:t>
+      </w:r>
+      <w:r>
+        <w:rPr>
+          <w:bCs/>
+          <w:color w:val="000000" w:themeColor="text1"/>
+          <w:sz w:val="24"/>
+          <w:szCs w:val="24"/>
+          <w14:shadow w14:blurRad="38100" w14:dist="19050" w14:dir="2700000" w14:sx="100000" w14:sy="100000" w14:kx="0" w14:ky="0" w14:algn="tl">
+            <w14:schemeClr w14:val="dk1">
+              <w14:alpha w14:val="60000"/>
+            </w14:schemeClr>
+          </w14:shadow>
+          <w14:textOutline w14:w="0" w14:cap="flat" w14:cmpd="sng" w14:algn="ctr">
+            <w14:noFill/>
+            <w14:prstDash w14:val="solid"/>
+            <w14:round/>
+          </w14:textOutline>
+        </w:rPr>
+        <w:t xml:space="preserve"> -&gt; A </w:t>
+      </w:r>
+      <w:r>
+        <w:rPr>
+          <w:bCs/>
+          <w:color w:val="000000" w:themeColor="text1"/>
+          <w:sz w:val="24"/>
+          <w:szCs w:val="24"/>
+          <w14:shadow w14:blurRad="38100" w14:dist="19050" w14:dir="2700000" w14:sx="100000" w14:sy="100000" w14:kx="0" w14:ky="0" w14:algn="tl">
+            <w14:schemeClr w14:val="dk1">
+              <w14:alpha w14:val="60000"/>
+            </w14:schemeClr>
+          </w14:shadow>
+          <w14:textOutline w14:w="0" w14:cap="flat" w14:cmpd="sng" w14:algn="ctr">
+            <w14:noFill/>
+            <w14:prstDash w14:val="solid"/>
+            <w14:round/>
+          </w14:textOutline>
+        </w:rPr>
+        <w:t>quarta</w:t>
+      </w:r>
+      <w:r>
+        <w:rPr>
+          <w:bCs/>
+          <w:color w:val="000000" w:themeColor="text1"/>
+          <w:sz w:val="24"/>
+          <w:szCs w:val="24"/>
+          <w14:shadow w14:blurRad="38100" w14:dist="19050" w14:dir="2700000" w14:sx="100000" w14:sy="100000" w14:kx="0" w14:ky="0" w14:algn="tl">
+            <w14:schemeClr w14:val="dk1">
+              <w14:alpha w14:val="60000"/>
+            </w14:schemeClr>
+          </w14:shadow>
+          <w14:textOutline w14:w="0" w14:cap="flat" w14:cmpd="sng" w14:algn="ctr">
+            <w14:noFill/>
+            <w14:prstDash w14:val="solid"/>
+            <w14:round/>
+          </w14:textOutline>
+        </w:rPr>
+        <w:t xml:space="preserve"> sequência representa que após o cliente confirmar o pedido </w:t>
+      </w:r>
+      <w:r>
+        <w:rPr>
+          <w:bCs/>
+          <w:color w:val="000000" w:themeColor="text1"/>
+          <w:sz w:val="24"/>
+          <w:szCs w:val="24"/>
+          <w14:shadow w14:blurRad="38100" w14:dist="19050" w14:dir="2700000" w14:sx="100000" w14:sy="100000" w14:kx="0" w14:ky="0" w14:algn="tl">
+            <w14:schemeClr w14:val="dk1">
+              <w14:alpha w14:val="60000"/>
+            </w14:schemeClr>
+          </w14:shadow>
+          <w14:textOutline w14:w="0" w14:cap="flat" w14:cmpd="sng" w14:algn="ctr">
+            <w14:noFill/>
+            <w14:prstDash w14:val="solid"/>
+            <w14:round/>
+          </w14:textOutline>
+        </w:rPr>
+        <w:t>no carrinho este terá acesso na página do histórico por 3 minutos para poder cancelar o pedido recém confirmado.</w:t>
+      </w:r>
+    </w:p>
+    <w:p>
+      <w:pPr>
+        <w:rPr>
+          <w:bCs/>
+          <w:color w:val="000000" w:themeColor="text1"/>
+          <w:sz w:val="24"/>
+          <w:szCs w:val="24"/>
+          <w14:shadow w14:blurRad="38100" w14:dist="19050" w14:dir="2700000" w14:sx="100000" w14:sy="100000" w14:kx="0" w14:ky="0" w14:algn="tl">
+            <w14:schemeClr w14:val="dk1">
+              <w14:alpha w14:val="60000"/>
+            </w14:schemeClr>
+          </w14:shadow>
+          <w14:textOutline w14:w="0" w14:cap="flat" w14:cmpd="sng" w14:algn="ctr">
+            <w14:noFill/>
+            <w14:prstDash w14:val="solid"/>
+            <w14:round/>
+          </w14:textOutline>
+        </w:rPr>
+      </w:pPr>
+      <w:r>
+        <w:rPr>
+          <w:bCs/>
+          <w:color w:val="000000" w:themeColor="text1"/>
+          <w:sz w:val="24"/>
+          <w:szCs w:val="24"/>
+          <w14:shadow w14:blurRad="38100" w14:dist="19050" w14:dir="2700000" w14:sx="100000" w14:sy="100000" w14:kx="0" w14:ky="0" w14:algn="tl">
+            <w14:schemeClr w14:val="dk1">
+              <w14:alpha w14:val="60000"/>
+            </w14:schemeClr>
+          </w14:shadow>
+          <w14:textOutline w14:w="0" w14:cap="flat" w14:cmpd="sng" w14:algn="ctr">
+            <w14:noFill/>
+            <w14:prstDash w14:val="solid"/>
+            <w14:round/>
+          </w14:textOutline>
+        </w:rPr>
+        <w:t>S3.3 -&gt; Podemos observar o histórico de todos os pedidos efetuados.</w:t>
+      </w:r>
+    </w:p>
+    <w:p>
+      <w:pPr>
+        <w:rPr>
+          <w:bCs/>
+          <w:color w:val="000000" w:themeColor="text1"/>
+          <w:sz w:val="24"/>
+          <w:szCs w:val="24"/>
+          <w14:shadow w14:blurRad="38100" w14:dist="19050" w14:dir="2700000" w14:sx="100000" w14:sy="100000" w14:kx="0" w14:ky="0" w14:algn="tl">
+            <w14:schemeClr w14:val="dk1">
+              <w14:alpha w14:val="60000"/>
+            </w14:schemeClr>
+          </w14:shadow>
+          <w14:textOutline w14:w="0" w14:cap="flat" w14:cmpd="sng" w14:algn="ctr">
+            <w14:noFill/>
+            <w14:prstDash w14:val="solid"/>
+            <w14:round/>
+          </w14:textOutline>
+        </w:rPr>
+      </w:pPr>
+      <w:r>
+        <w:rPr>
+          <w:bCs/>
+          <w:color w:val="000000" w:themeColor="text1"/>
+          <w:sz w:val="24"/>
+          <w:szCs w:val="24"/>
+          <w14:shadow w14:blurRad="38100" w14:dist="19050" w14:dir="2700000" w14:sx="100000" w14:sy="100000" w14:kx="0" w14:ky="0" w14:algn="tl">
+            <w14:schemeClr w14:val="dk1">
+              <w14:alpha w14:val="60000"/>
+            </w14:schemeClr>
+          </w14:shadow>
+          <w14:textOutline w14:w="0" w14:cap="flat" w14:cmpd="sng" w14:algn="ctr">
+            <w14:noFill/>
+            <w14:prstDash w14:val="solid"/>
+            <w14:round/>
+          </w14:textOutline>
+        </w:rPr>
+        <w:t>S3.4 -&gt; Aqui representamos a transição de página para a do perfil em que terá acesso ao seu saldo, nome, apelido e email.</w:t>
+      </w:r>
+    </w:p>
+    <w:p>
+      <w:pPr>
+        <w:rPr>
+          <w:bCs/>
+          <w:color w:val="000000" w:themeColor="text1"/>
+          <w:sz w:val="24"/>
+          <w:szCs w:val="24"/>
+          <w14:shadow w14:blurRad="38100" w14:dist="19050" w14:dir="2700000" w14:sx="100000" w14:sy="100000" w14:kx="0" w14:ky="0" w14:algn="tl">
+            <w14:schemeClr w14:val="dk1">
+              <w14:alpha w14:val="60000"/>
+            </w14:schemeClr>
+          </w14:shadow>
+          <w14:textOutline w14:w="0" w14:cap="flat" w14:cmpd="sng" w14:algn="ctr">
+            <w14:noFill/>
+            <w14:prstDash w14:val="solid"/>
+            <w14:round/>
+          </w14:textOutline>
+        </w:rPr>
+      </w:pPr>
+      <w:r>
+        <w:rPr>
+          <w:bCs/>
+          <w:color w:val="000000" w:themeColor="text1"/>
+          <w:sz w:val="24"/>
+          <w:szCs w:val="24"/>
+          <w14:shadow w14:blurRad="38100" w14:dist="19050" w14:dir="2700000" w14:sx="100000" w14:sy="100000" w14:kx="0" w14:ky="0" w14:algn="tl">
+            <w14:schemeClr w14:val="dk1">
+              <w14:alpha w14:val="60000"/>
+            </w14:schemeClr>
+          </w14:shadow>
+          <w14:textOutline w14:w="0" w14:cap="flat" w14:cmpd="sng" w14:algn="ctr">
+            <w14:noFill/>
+            <w14:prstDash w14:val="solid"/>
+            <w14:round/>
+          </w14:textOutline>
+        </w:rPr>
+        <w:t>S</w:t>
+      </w:r>
+      <w:r>
+        <w:rPr>
+          <w:bCs/>
+          <w:color w:val="000000" w:themeColor="text1"/>
+          <w:sz w:val="24"/>
+          <w:szCs w:val="24"/>
+          <w14:shadow w14:blurRad="38100" w14:dist="19050" w14:dir="2700000" w14:sx="100000" w14:sy="100000" w14:kx="0" w14:ky="0" w14:algn="tl">
+            <w14:schemeClr w14:val="dk1">
+              <w14:alpha w14:val="60000"/>
+            </w14:schemeClr>
+          </w14:shadow>
+          <w14:textOutline w14:w="0" w14:cap="flat" w14:cmpd="sng" w14:algn="ctr">
+            <w14:noFill/>
+            <w14:prstDash w14:val="solid"/>
+            <w14:round/>
+          </w14:textOutline>
+        </w:rPr>
+        <w:t>3.5</w:t>
+      </w:r>
+      <w:r>
+        <w:rPr>
+          <w:bCs/>
+          <w:color w:val="000000" w:themeColor="text1"/>
+          <w:sz w:val="24"/>
+          <w:szCs w:val="24"/>
+          <w14:shadow w14:blurRad="38100" w14:dist="19050" w14:dir="2700000" w14:sx="100000" w14:sy="100000" w14:kx="0" w14:ky="0" w14:algn="tl">
+            <w14:schemeClr w14:val="dk1">
+              <w14:alpha w14:val="60000"/>
+            </w14:schemeClr>
+          </w14:shadow>
+          <w14:textOutline w14:w="0" w14:cap="flat" w14:cmpd="sng" w14:algn="ctr">
+            <w14:noFill/>
+            <w14:prstDash w14:val="solid"/>
+            <w14:round/>
+          </w14:textOutline>
+        </w:rPr>
+        <w:t xml:space="preserve"> -&gt; Nesta sequência demonstramos que acedendo a página </w:t>
       </w:r>
       <w:proofErr w:type="spellStart"/>
       <w:r>
@@ -523,7 +984,7 @@
             <w14:round/>
           </w14:textOutline>
         </w:rPr>
-        <w:t>MainPageMenus</w:t>
+        <w:t>MainPageNotification</w:t>
       </w:r>
       <w:proofErr w:type="spellEnd"/>
       <w:r>
@@ -543,489 +1004,45 @@
             <w14:round/>
           </w14:textOutline>
         </w:rPr>
-        <w:t xml:space="preserve"> de forma aleatória.</w:t>
-      </w:r>
-    </w:p>
-    <w:p>
-      <w:pPr>
-        <w:rPr>
-          <w:bCs/>
-          <w:color w:val="000000" w:themeColor="text1"/>
-          <w:sz w:val="24"/>
-          <w:szCs w:val="24"/>
-          <w14:shadow w14:blurRad="38100" w14:dist="19050" w14:dir="2700000" w14:sx="100000" w14:sy="100000" w14:kx="0" w14:ky="0" w14:algn="tl">
-            <w14:schemeClr w14:val="dk1">
-              <w14:alpha w14:val="60000"/>
-            </w14:schemeClr>
-          </w14:shadow>
-          <w14:textOutline w14:w="0" w14:cap="flat" w14:cmpd="sng" w14:algn="ctr">
-            <w14:noFill/>
-            <w14:prstDash w14:val="solid"/>
-            <w14:round/>
-          </w14:textOutline>
-        </w:rPr>
-      </w:pPr>
-      <w:r>
-        <w:rPr>
-          <w:bCs/>
-          <w:color w:val="000000" w:themeColor="text1"/>
-          <w:sz w:val="24"/>
-          <w:szCs w:val="24"/>
-          <w14:shadow w14:blurRad="38100" w14:dist="19050" w14:dir="2700000" w14:sx="100000" w14:sy="100000" w14:kx="0" w14:ky="0" w14:algn="tl">
-            <w14:schemeClr w14:val="dk1">
-              <w14:alpha w14:val="60000"/>
-            </w14:schemeClr>
-          </w14:shadow>
-          <w14:textOutline w14:w="0" w14:cap="flat" w14:cmpd="sng" w14:algn="ctr">
-            <w14:noFill/>
-            <w14:prstDash w14:val="solid"/>
-            <w14:round/>
-          </w14:textOutline>
-        </w:rPr>
-        <w:t>S</w:t>
-      </w:r>
-      <w:r>
-        <w:rPr>
-          <w:bCs/>
-          <w:color w:val="000000" w:themeColor="text1"/>
-          <w:sz w:val="24"/>
-          <w:szCs w:val="24"/>
-          <w14:shadow w14:blurRad="38100" w14:dist="19050" w14:dir="2700000" w14:sx="100000" w14:sy="100000" w14:kx="0" w14:ky="0" w14:algn="tl">
-            <w14:schemeClr w14:val="dk1">
-              <w14:alpha w14:val="60000"/>
-            </w14:schemeClr>
-          </w14:shadow>
-          <w14:textOutline w14:w="0" w14:cap="flat" w14:cmpd="sng" w14:algn="ctr">
-            <w14:noFill/>
-            <w14:prstDash w14:val="solid"/>
-            <w14:round/>
-          </w14:textOutline>
-        </w:rPr>
-        <w:t>3.2</w:t>
-      </w:r>
-      <w:r>
-        <w:rPr>
-          <w:bCs/>
-          <w:color w:val="000000" w:themeColor="text1"/>
-          <w:sz w:val="24"/>
-          <w:szCs w:val="24"/>
-          <w14:shadow w14:blurRad="38100" w14:dist="19050" w14:dir="2700000" w14:sx="100000" w14:sy="100000" w14:kx="0" w14:ky="0" w14:algn="tl">
-            <w14:schemeClr w14:val="dk1">
-              <w14:alpha w14:val="60000"/>
-            </w14:schemeClr>
-          </w14:shadow>
-          <w14:textOutline w14:w="0" w14:cap="flat" w14:cmpd="sng" w14:algn="ctr">
-            <w14:noFill/>
-            <w14:prstDash w14:val="solid"/>
-            <w14:round/>
-          </w14:textOutline>
-        </w:rPr>
-        <w:t xml:space="preserve"> -&gt; Nesta sequência representamos o </w:t>
-      </w:r>
-      <w:r>
-        <w:rPr>
-          <w:bCs/>
-          <w:color w:val="000000" w:themeColor="text1"/>
-          <w:sz w:val="24"/>
-          <w:szCs w:val="24"/>
-          <w14:shadow w14:blurRad="38100" w14:dist="19050" w14:dir="2700000" w14:sx="100000" w14:sy="100000" w14:kx="0" w14:ky="0" w14:algn="tl">
-            <w14:schemeClr w14:val="dk1">
-              <w14:alpha w14:val="60000"/>
-            </w14:schemeClr>
-          </w14:shadow>
-          <w14:textOutline w14:w="0" w14:cap="flat" w14:cmpd="sng" w14:algn="ctr">
-            <w14:noFill/>
-            <w14:prstDash w14:val="solid"/>
-            <w14:round/>
-          </w14:textOutline>
-        </w:rPr>
-        <w:t>a</w:t>
-      </w:r>
-      <w:r>
-        <w:rPr>
-          <w:bCs/>
-          <w:color w:val="000000" w:themeColor="text1"/>
-          <w:sz w:val="24"/>
-          <w:szCs w:val="24"/>
-          <w14:shadow w14:blurRad="38100" w14:dist="19050" w14:dir="2700000" w14:sx="100000" w14:sy="100000" w14:kx="0" w14:ky="0" w14:algn="tl">
-            <w14:schemeClr w14:val="dk1">
-              <w14:alpha w14:val="60000"/>
-            </w14:schemeClr>
-          </w14:shadow>
-          <w14:textOutline w14:w="0" w14:cap="flat" w14:cmpd="sng" w14:algn="ctr">
-            <w14:noFill/>
-            <w14:prstDash w14:val="solid"/>
-            <w14:round/>
-          </w14:textOutline>
-        </w:rPr>
-        <w:t xml:space="preserve">cesso ao carrinho </w:t>
-      </w:r>
-      <w:r>
-        <w:rPr>
-          <w:bCs/>
-          <w:color w:val="000000" w:themeColor="text1"/>
-          <w:sz w:val="24"/>
-          <w:szCs w:val="24"/>
-          <w14:shadow w14:blurRad="38100" w14:dist="19050" w14:dir="2700000" w14:sx="100000" w14:sy="100000" w14:kx="0" w14:ky="0" w14:algn="tl">
-            <w14:schemeClr w14:val="dk1">
-              <w14:alpha w14:val="60000"/>
-            </w14:schemeClr>
-          </w14:shadow>
-          <w14:textOutline w14:w="0" w14:cap="flat" w14:cmpd="sng" w14:algn="ctr">
-            <w14:noFill/>
-            <w14:prstDash w14:val="solid"/>
-            <w14:round/>
-          </w14:textOutline>
-        </w:rPr>
-        <w:t xml:space="preserve">após o Cliente ter terminado o seu pedido. E nesta página poderá alterar as quantidades dos seus produtos adicionados e até apagar produtos adicionados por engano, após ele decidir os produtos que pretende encomendar este terá de decidir a hora e bar a levantar o pedido. </w:t>
-      </w:r>
-    </w:p>
-    <w:p>
-      <w:pPr>
-        <w:rPr>
-          <w:bCs/>
-          <w:color w:val="000000" w:themeColor="text1"/>
-          <w:sz w:val="24"/>
-          <w:szCs w:val="24"/>
-          <w14:shadow w14:blurRad="38100" w14:dist="19050" w14:dir="2700000" w14:sx="100000" w14:sy="100000" w14:kx="0" w14:ky="0" w14:algn="tl">
-            <w14:schemeClr w14:val="dk1">
-              <w14:alpha w14:val="60000"/>
-            </w14:schemeClr>
-          </w14:shadow>
-          <w14:textOutline w14:w="0" w14:cap="flat" w14:cmpd="sng" w14:algn="ctr">
-            <w14:noFill/>
-            <w14:prstDash w14:val="solid"/>
-            <w14:round/>
-          </w14:textOutline>
-        </w:rPr>
-      </w:pPr>
-      <w:r>
-        <w:rPr>
-          <w:bCs/>
-          <w:color w:val="000000" w:themeColor="text1"/>
-          <w:sz w:val="24"/>
-          <w:szCs w:val="24"/>
-          <w14:shadow w14:blurRad="38100" w14:dist="19050" w14:dir="2700000" w14:sx="100000" w14:sy="100000" w14:kx="0" w14:ky="0" w14:algn="tl">
-            <w14:schemeClr w14:val="dk1">
-              <w14:alpha w14:val="60000"/>
-            </w14:schemeClr>
-          </w14:shadow>
-          <w14:textOutline w14:w="0" w14:cap="flat" w14:cmpd="sng" w14:algn="ctr">
-            <w14:noFill/>
-            <w14:prstDash w14:val="solid"/>
-            <w14:round/>
-          </w14:textOutline>
-        </w:rPr>
-        <w:t>S</w:t>
-      </w:r>
-      <w:r>
-        <w:rPr>
-          <w:bCs/>
-          <w:color w:val="000000" w:themeColor="text1"/>
-          <w:sz w:val="24"/>
-          <w:szCs w:val="24"/>
-          <w14:shadow w14:blurRad="38100" w14:dist="19050" w14:dir="2700000" w14:sx="100000" w14:sy="100000" w14:kx="0" w14:ky="0" w14:algn="tl">
-            <w14:schemeClr w14:val="dk1">
-              <w14:alpha w14:val="60000"/>
-            </w14:schemeClr>
-          </w14:shadow>
-          <w14:textOutline w14:w="0" w14:cap="flat" w14:cmpd="sng" w14:algn="ctr">
-            <w14:noFill/>
-            <w14:prstDash w14:val="solid"/>
-            <w14:round/>
-          </w14:textOutline>
-        </w:rPr>
-        <w:t>4</w:t>
-      </w:r>
-      <w:r>
-        <w:rPr>
-          <w:bCs/>
-          <w:color w:val="000000" w:themeColor="text1"/>
-          <w:sz w:val="24"/>
-          <w:szCs w:val="24"/>
-          <w14:shadow w14:blurRad="38100" w14:dist="19050" w14:dir="2700000" w14:sx="100000" w14:sy="100000" w14:kx="0" w14:ky="0" w14:algn="tl">
-            <w14:schemeClr w14:val="dk1">
-              <w14:alpha w14:val="60000"/>
-            </w14:schemeClr>
-          </w14:shadow>
-          <w14:textOutline w14:w="0" w14:cap="flat" w14:cmpd="sng" w14:algn="ctr">
-            <w14:noFill/>
-            <w14:prstDash w14:val="solid"/>
-            <w14:round/>
-          </w14:textOutline>
-        </w:rPr>
-        <w:t xml:space="preserve"> -&gt; A </w:t>
-      </w:r>
-      <w:r>
-        <w:rPr>
-          <w:bCs/>
-          <w:color w:val="000000" w:themeColor="text1"/>
-          <w:sz w:val="24"/>
-          <w:szCs w:val="24"/>
-          <w14:shadow w14:blurRad="38100" w14:dist="19050" w14:dir="2700000" w14:sx="100000" w14:sy="100000" w14:kx="0" w14:ky="0" w14:algn="tl">
-            <w14:schemeClr w14:val="dk1">
-              <w14:alpha w14:val="60000"/>
-            </w14:schemeClr>
-          </w14:shadow>
-          <w14:textOutline w14:w="0" w14:cap="flat" w14:cmpd="sng" w14:algn="ctr">
-            <w14:noFill/>
-            <w14:prstDash w14:val="solid"/>
-            <w14:round/>
-          </w14:textOutline>
-        </w:rPr>
-        <w:t>quarta</w:t>
-      </w:r>
-      <w:r>
-        <w:rPr>
-          <w:bCs/>
-          <w:color w:val="000000" w:themeColor="text1"/>
-          <w:sz w:val="24"/>
-          <w:szCs w:val="24"/>
-          <w14:shadow w14:blurRad="38100" w14:dist="19050" w14:dir="2700000" w14:sx="100000" w14:sy="100000" w14:kx="0" w14:ky="0" w14:algn="tl">
-            <w14:schemeClr w14:val="dk1">
-              <w14:alpha w14:val="60000"/>
-            </w14:schemeClr>
-          </w14:shadow>
-          <w14:textOutline w14:w="0" w14:cap="flat" w14:cmpd="sng" w14:algn="ctr">
-            <w14:noFill/>
-            <w14:prstDash w14:val="solid"/>
-            <w14:round/>
-          </w14:textOutline>
-        </w:rPr>
-        <w:t xml:space="preserve"> sequência representa que após o cliente confirmar o pedido </w:t>
-      </w:r>
-      <w:r>
-        <w:rPr>
-          <w:bCs/>
-          <w:color w:val="000000" w:themeColor="text1"/>
-          <w:sz w:val="24"/>
-          <w:szCs w:val="24"/>
-          <w14:shadow w14:blurRad="38100" w14:dist="19050" w14:dir="2700000" w14:sx="100000" w14:sy="100000" w14:kx="0" w14:ky="0" w14:algn="tl">
-            <w14:schemeClr w14:val="dk1">
-              <w14:alpha w14:val="60000"/>
-            </w14:schemeClr>
-          </w14:shadow>
-          <w14:textOutline w14:w="0" w14:cap="flat" w14:cmpd="sng" w14:algn="ctr">
-            <w14:noFill/>
-            <w14:prstDash w14:val="solid"/>
-            <w14:round/>
-          </w14:textOutline>
-        </w:rPr>
-        <w:t>no carrinho este terá acesso na página do histórico por 3 minutos para poder cancelar o pedido recém confirmado.</w:t>
-      </w:r>
-    </w:p>
-    <w:p>
-      <w:pPr>
-        <w:rPr>
-          <w:bCs/>
-          <w:color w:val="000000" w:themeColor="text1"/>
-          <w:sz w:val="24"/>
-          <w:szCs w:val="24"/>
-          <w14:shadow w14:blurRad="38100" w14:dist="19050" w14:dir="2700000" w14:sx="100000" w14:sy="100000" w14:kx="0" w14:ky="0" w14:algn="tl">
-            <w14:schemeClr w14:val="dk1">
-              <w14:alpha w14:val="60000"/>
-            </w14:schemeClr>
-          </w14:shadow>
-          <w14:textOutline w14:w="0" w14:cap="flat" w14:cmpd="sng" w14:algn="ctr">
-            <w14:noFill/>
-            <w14:prstDash w14:val="solid"/>
-            <w14:round/>
-          </w14:textOutline>
-        </w:rPr>
-      </w:pPr>
-      <w:r>
-        <w:rPr>
-          <w:bCs/>
-          <w:color w:val="000000" w:themeColor="text1"/>
-          <w:sz w:val="24"/>
-          <w:szCs w:val="24"/>
-          <w14:shadow w14:blurRad="38100" w14:dist="19050" w14:dir="2700000" w14:sx="100000" w14:sy="100000" w14:kx="0" w14:ky="0" w14:algn="tl">
-            <w14:schemeClr w14:val="dk1">
-              <w14:alpha w14:val="60000"/>
-            </w14:schemeClr>
-          </w14:shadow>
-          <w14:textOutline w14:w="0" w14:cap="flat" w14:cmpd="sng" w14:algn="ctr">
-            <w14:noFill/>
-            <w14:prstDash w14:val="solid"/>
-            <w14:round/>
-          </w14:textOutline>
-        </w:rPr>
-        <w:t>S3.3 -&gt; Podemos observar o histórico de todos os pedidos efetuados.</w:t>
-      </w:r>
-    </w:p>
-    <w:p>
-      <w:pPr>
-        <w:rPr>
-          <w:bCs/>
-          <w:color w:val="000000" w:themeColor="text1"/>
-          <w:sz w:val="24"/>
-          <w:szCs w:val="24"/>
-          <w14:shadow w14:blurRad="38100" w14:dist="19050" w14:dir="2700000" w14:sx="100000" w14:sy="100000" w14:kx="0" w14:ky="0" w14:algn="tl">
-            <w14:schemeClr w14:val="dk1">
-              <w14:alpha w14:val="60000"/>
-            </w14:schemeClr>
-          </w14:shadow>
-          <w14:textOutline w14:w="0" w14:cap="flat" w14:cmpd="sng" w14:algn="ctr">
-            <w14:noFill/>
-            <w14:prstDash w14:val="solid"/>
-            <w14:round/>
-          </w14:textOutline>
-        </w:rPr>
-      </w:pPr>
-      <w:r>
-        <w:rPr>
-          <w:bCs/>
-          <w:color w:val="000000" w:themeColor="text1"/>
-          <w:sz w:val="24"/>
-          <w:szCs w:val="24"/>
-          <w14:shadow w14:blurRad="38100" w14:dist="19050" w14:dir="2700000" w14:sx="100000" w14:sy="100000" w14:kx="0" w14:ky="0" w14:algn="tl">
-            <w14:schemeClr w14:val="dk1">
-              <w14:alpha w14:val="60000"/>
-            </w14:schemeClr>
-          </w14:shadow>
-          <w14:textOutline w14:w="0" w14:cap="flat" w14:cmpd="sng" w14:algn="ctr">
-            <w14:noFill/>
-            <w14:prstDash w14:val="solid"/>
-            <w14:round/>
-          </w14:textOutline>
-        </w:rPr>
-        <w:t xml:space="preserve">S3.4 -&gt; Aqui representamos a transição de página para a do perfil </w:t>
-      </w:r>
-      <w:r>
-        <w:rPr>
-          <w:bCs/>
-          <w:color w:val="000000" w:themeColor="text1"/>
-          <w:sz w:val="24"/>
-          <w:szCs w:val="24"/>
-          <w14:shadow w14:blurRad="38100" w14:dist="19050" w14:dir="2700000" w14:sx="100000" w14:sy="100000" w14:kx="0" w14:ky="0" w14:algn="tl">
-            <w14:schemeClr w14:val="dk1">
-              <w14:alpha w14:val="60000"/>
-            </w14:schemeClr>
-          </w14:shadow>
-          <w14:textOutline w14:w="0" w14:cap="flat" w14:cmpd="sng" w14:algn="ctr">
-            <w14:noFill/>
-            <w14:prstDash w14:val="solid"/>
-            <w14:round/>
-          </w14:textOutline>
-        </w:rPr>
-        <w:t>em que terá acesso ao seu saldo, nome, apelido e email.</w:t>
-      </w:r>
-    </w:p>
-    <w:p>
-      <w:pPr>
-        <w:rPr>
-          <w:bCs/>
-          <w:color w:val="000000" w:themeColor="text1"/>
-          <w:sz w:val="24"/>
-          <w:szCs w:val="24"/>
-          <w14:shadow w14:blurRad="38100" w14:dist="19050" w14:dir="2700000" w14:sx="100000" w14:sy="100000" w14:kx="0" w14:ky="0" w14:algn="tl">
-            <w14:schemeClr w14:val="dk1">
-              <w14:alpha w14:val="60000"/>
-            </w14:schemeClr>
-          </w14:shadow>
-          <w14:textOutline w14:w="0" w14:cap="flat" w14:cmpd="sng" w14:algn="ctr">
-            <w14:noFill/>
-            <w14:prstDash w14:val="solid"/>
-            <w14:round/>
-          </w14:textOutline>
-        </w:rPr>
-      </w:pPr>
-      <w:r>
-        <w:rPr>
-          <w:bCs/>
-          <w:color w:val="000000" w:themeColor="text1"/>
-          <w:sz w:val="24"/>
-          <w:szCs w:val="24"/>
-          <w14:shadow w14:blurRad="38100" w14:dist="19050" w14:dir="2700000" w14:sx="100000" w14:sy="100000" w14:kx="0" w14:ky="0" w14:algn="tl">
-            <w14:schemeClr w14:val="dk1">
-              <w14:alpha w14:val="60000"/>
-            </w14:schemeClr>
-          </w14:shadow>
-          <w14:textOutline w14:w="0" w14:cap="flat" w14:cmpd="sng" w14:algn="ctr">
-            <w14:noFill/>
-            <w14:prstDash w14:val="solid"/>
-            <w14:round/>
-          </w14:textOutline>
-        </w:rPr>
-        <w:t>S</w:t>
-      </w:r>
-      <w:r>
-        <w:rPr>
-          <w:bCs/>
-          <w:color w:val="000000" w:themeColor="text1"/>
-          <w:sz w:val="24"/>
-          <w:szCs w:val="24"/>
-          <w14:shadow w14:blurRad="38100" w14:dist="19050" w14:dir="2700000" w14:sx="100000" w14:sy="100000" w14:kx="0" w14:ky="0" w14:algn="tl">
-            <w14:schemeClr w14:val="dk1">
-              <w14:alpha w14:val="60000"/>
-            </w14:schemeClr>
-          </w14:shadow>
-          <w14:textOutline w14:w="0" w14:cap="flat" w14:cmpd="sng" w14:algn="ctr">
-            <w14:noFill/>
-            <w14:prstDash w14:val="solid"/>
-            <w14:round/>
-          </w14:textOutline>
-        </w:rPr>
-        <w:t>3.5</w:t>
-      </w:r>
-      <w:r>
-        <w:rPr>
-          <w:bCs/>
-          <w:color w:val="000000" w:themeColor="text1"/>
-          <w:sz w:val="24"/>
-          <w:szCs w:val="24"/>
-          <w14:shadow w14:blurRad="38100" w14:dist="19050" w14:dir="2700000" w14:sx="100000" w14:sy="100000" w14:kx="0" w14:ky="0" w14:algn="tl">
-            <w14:schemeClr w14:val="dk1">
-              <w14:alpha w14:val="60000"/>
-            </w14:schemeClr>
-          </w14:shadow>
-          <w14:textOutline w14:w="0" w14:cap="flat" w14:cmpd="sng" w14:algn="ctr">
-            <w14:noFill/>
-            <w14:prstDash w14:val="solid"/>
-            <w14:round/>
-          </w14:textOutline>
-        </w:rPr>
-        <w:t xml:space="preserve"> -&gt; Nesta sequência demonstramos que acedendo a página </w:t>
-      </w:r>
-      <w:proofErr w:type="spellStart"/>
-      <w:r>
-        <w:rPr>
-          <w:bCs/>
-          <w:color w:val="000000" w:themeColor="text1"/>
-          <w:sz w:val="24"/>
-          <w:szCs w:val="24"/>
-          <w14:shadow w14:blurRad="38100" w14:dist="19050" w14:dir="2700000" w14:sx="100000" w14:sy="100000" w14:kx="0" w14:ky="0" w14:algn="tl">
-            <w14:schemeClr w14:val="dk1">
-              <w14:alpha w14:val="60000"/>
-            </w14:schemeClr>
-          </w14:shadow>
-          <w14:textOutline w14:w="0" w14:cap="flat" w14:cmpd="sng" w14:algn="ctr">
-            <w14:noFill/>
-            <w14:prstDash w14:val="solid"/>
-            <w14:round/>
-          </w14:textOutline>
-        </w:rPr>
-        <w:t>MainPageNotification</w:t>
-      </w:r>
-      <w:proofErr w:type="spellEnd"/>
-      <w:r>
-        <w:rPr>
-          <w:bCs/>
-          <w:color w:val="000000" w:themeColor="text1"/>
-          <w:sz w:val="24"/>
-          <w:szCs w:val="24"/>
-          <w14:shadow w14:blurRad="38100" w14:dist="19050" w14:dir="2700000" w14:sx="100000" w14:sy="100000" w14:kx="0" w14:ky="0" w14:algn="tl">
-            <w14:schemeClr w14:val="dk1">
-              <w14:alpha w14:val="60000"/>
-            </w14:schemeClr>
-          </w14:shadow>
-          <w14:textOutline w14:w="0" w14:cap="flat" w14:cmpd="sng" w14:algn="ctr">
-            <w14:noFill/>
-            <w14:prstDash w14:val="solid"/>
-            <w14:round/>
-          </w14:textOutline>
-        </w:rPr>
-        <w:t xml:space="preserve"> podemos observar todas as alterações que acontecem ao pedido efetuado</w:t>
+        <w:t xml:space="preserve"> </w:t>
+      </w:r>
+      <w:r>
+        <w:rPr>
+          <w:bCs/>
+          <w:color w:val="000000" w:themeColor="text1"/>
+          <w:sz w:val="24"/>
+          <w:szCs w:val="24"/>
+          <w14:shadow w14:blurRad="38100" w14:dist="19050" w14:dir="2700000" w14:sx="100000" w14:sy="100000" w14:kx="0" w14:ky="0" w14:algn="tl">
+            <w14:schemeClr w14:val="dk1">
+              <w14:alpha w14:val="60000"/>
+            </w14:schemeClr>
+          </w14:shadow>
+          <w14:textOutline w14:w="0" w14:cap="flat" w14:cmpd="sng" w14:algn="ctr">
+            <w14:noFill/>
+            <w14:prstDash w14:val="solid"/>
+            <w14:round/>
+          </w14:textOutline>
+        </w:rPr>
+        <w:t xml:space="preserve">em que </w:t>
+      </w:r>
+      <w:r>
+        <w:rPr>
+          <w:bCs/>
+          <w:color w:val="000000" w:themeColor="text1"/>
+          <w:sz w:val="24"/>
+          <w:szCs w:val="24"/>
+          <w14:shadow w14:blurRad="38100" w14:dist="19050" w14:dir="2700000" w14:sx="100000" w14:sy="100000" w14:kx="0" w14:ky="0" w14:algn="tl">
+            <w14:schemeClr w14:val="dk1">
+              <w14:alpha w14:val="60000"/>
+            </w14:schemeClr>
+          </w14:shadow>
+          <w14:textOutline w14:w="0" w14:cap="flat" w14:cmpd="sng" w14:algn="ctr">
+            <w14:noFill/>
+            <w14:prstDash w14:val="solid"/>
+            <w14:round/>
+          </w14:textOutline>
+        </w:rPr>
+        <w:t>podemos observar todas as alterações que acontecem ao pedido efetuado</w:t>
       </w:r>
       <w:r>
         <w:rPr>
@@ -1092,7 +1109,9 @@
           </w14:textFill>
         </w:rPr>
       </w:pPr>
-      <w:r>
+    </w:p>
+    <w:p>
+      <w:pPr>
         <w:rPr>
           <w:b/>
           <w:outline/>
@@ -1115,8 +1134,7 @@
             </w14:solidFill>
           </w14:textFill>
         </w:rPr>
-        <w:t>Colaborador</w:t>
-      </w:r>
+      </w:pPr>
     </w:p>
     <w:p>
       <w:pPr>
@@ -1147,6 +1165,84 @@
     <w:p>
       <w:pPr>
         <w:rPr>
+          <w:b/>
+          <w:outline/>
+          <w:color w:val="ED7D31" w:themeColor="accent2"/>
+          <w:sz w:val="52"/>
+          <w:szCs w:val="52"/>
+          <w14:shadow w14:blurRad="0" w14:dist="38100" w14:dir="2700000" w14:sx="100000" w14:sy="100000" w14:kx="0" w14:ky="0" w14:algn="tl">
+            <w14:schemeClr w14:val="accent2"/>
+          </w14:shadow>
+          <w14:textOutline w14:w="6604" w14:cap="flat" w14:cmpd="sng" w14:algn="ctr">
+            <w14:solidFill>
+              <w14:schemeClr w14:val="accent2"/>
+            </w14:solidFill>
+            <w14:prstDash w14:val="solid"/>
+            <w14:round/>
+          </w14:textOutline>
+          <w14:textFill>
+            <w14:solidFill>
+              <w14:srgbClr w14:val="FFFFFF"/>
+            </w14:solidFill>
+          </w14:textFill>
+        </w:rPr>
+      </w:pPr>
+      <w:r>
+        <w:rPr>
+          <w:b/>
+          <w:outline/>
+          <w:color w:val="ED7D31" w:themeColor="accent2"/>
+          <w:sz w:val="52"/>
+          <w:szCs w:val="52"/>
+          <w14:shadow w14:blurRad="0" w14:dist="38100" w14:dir="2700000" w14:sx="100000" w14:sy="100000" w14:kx="0" w14:ky="0" w14:algn="tl">
+            <w14:schemeClr w14:val="accent2"/>
+          </w14:shadow>
+          <w14:textOutline w14:w="6604" w14:cap="flat" w14:cmpd="sng" w14:algn="ctr">
+            <w14:solidFill>
+              <w14:schemeClr w14:val="accent2"/>
+            </w14:solidFill>
+            <w14:prstDash w14:val="solid"/>
+            <w14:round/>
+          </w14:textOutline>
+          <w14:textFill>
+            <w14:solidFill>
+              <w14:srgbClr w14:val="FFFFFF"/>
+            </w14:solidFill>
+          </w14:textFill>
+        </w:rPr>
+        <w:lastRenderedPageBreak/>
+        <w:t>Colaborador</w:t>
+      </w:r>
+    </w:p>
+    <w:p>
+      <w:pPr>
+        <w:rPr>
+          <w:b/>
+          <w:outline/>
+          <w:color w:val="ED7D31" w:themeColor="accent2"/>
+          <w:sz w:val="52"/>
+          <w:szCs w:val="52"/>
+          <w14:shadow w14:blurRad="0" w14:dist="38100" w14:dir="2700000" w14:sx="100000" w14:sy="100000" w14:kx="0" w14:ky="0" w14:algn="tl">
+            <w14:schemeClr w14:val="accent2"/>
+          </w14:shadow>
+          <w14:textOutline w14:w="6604" w14:cap="flat" w14:cmpd="sng" w14:algn="ctr">
+            <w14:solidFill>
+              <w14:schemeClr w14:val="accent2"/>
+            </w14:solidFill>
+            <w14:prstDash w14:val="solid"/>
+            <w14:round/>
+          </w14:textOutline>
+          <w14:textFill>
+            <w14:solidFill>
+              <w14:srgbClr w14:val="FFFFFF"/>
+            </w14:solidFill>
+          </w14:textFill>
+        </w:rPr>
+      </w:pPr>
+    </w:p>
+    <w:p>
+      <w:pPr>
+        <w:rPr>
           <w:bCs/>
           <w:color w:val="000000" w:themeColor="text1"/>
           <w:sz w:val="24"/>
@@ -1297,7 +1393,45 @@
             <w14:round/>
           </w14:textOutline>
         </w:rPr>
-        <w:t>T2 -&gt; Esta sequência representa a transição do Utilizador (Cliente)</w:t>
+        <w:t>T2 -&gt; Esta sequência representa a transição do Utilizador (C</w:t>
+      </w:r>
+      <w:r>
+        <w:rPr>
+          <w:bCs/>
+          <w:color w:val="000000" w:themeColor="text1"/>
+          <w:sz w:val="24"/>
+          <w:szCs w:val="24"/>
+          <w14:shadow w14:blurRad="38100" w14:dist="19050" w14:dir="2700000" w14:sx="100000" w14:sy="100000" w14:kx="0" w14:ky="0" w14:algn="tl">
+            <w14:schemeClr w14:val="dk1">
+              <w14:alpha w14:val="60000"/>
+            </w14:schemeClr>
+          </w14:shadow>
+          <w14:textOutline w14:w="0" w14:cap="flat" w14:cmpd="sng" w14:algn="ctr">
+            <w14:noFill/>
+            <w14:prstDash w14:val="solid"/>
+            <w14:round/>
+          </w14:textOutline>
+        </w:rPr>
+        <w:t>olaborador</w:t>
+      </w:r>
+      <w:r>
+        <w:rPr>
+          <w:bCs/>
+          <w:color w:val="000000" w:themeColor="text1"/>
+          <w:sz w:val="24"/>
+          <w:szCs w:val="24"/>
+          <w14:shadow w14:blurRad="38100" w14:dist="19050" w14:dir="2700000" w14:sx="100000" w14:sy="100000" w14:kx="0" w14:ky="0" w14:algn="tl">
+            <w14:schemeClr w14:val="dk1">
+              <w14:alpha w14:val="60000"/>
+            </w14:schemeClr>
+          </w14:shadow>
+          <w14:textOutline w14:w="0" w14:cap="flat" w14:cmpd="sng" w14:algn="ctr">
+            <w14:noFill/>
+            <w14:prstDash w14:val="solid"/>
+            <w14:round/>
+          </w14:textOutline>
+        </w:rPr>
+        <w:t>)</w:t>
       </w:r>
       <w:r>
         <w:rPr>
@@ -1335,26 +1469,105 @@
             <w14:round/>
           </w14:textOutline>
         </w:rPr>
-        <w:t>após inserir os seus dados, caso corretos, em que será encaminhado para a página inicial onde terá acesso a todos os pedidos correntes do Bar 01, neste caso, e poderá decidir se um pedido entrará em modo preparação ou cancelado. Caso entre em modo preparação terão então de marcar quando este tiver concluído.</w:t>
-      </w:r>
-      <w:r>
-        <w:rPr>
-          <w:bCs/>
-          <w:color w:val="000000" w:themeColor="text1"/>
-          <w:sz w:val="24"/>
-          <w:szCs w:val="24"/>
-          <w14:shadow w14:blurRad="38100" w14:dist="19050" w14:dir="2700000" w14:sx="100000" w14:sy="100000" w14:kx="0" w14:ky="0" w14:algn="tl">
-            <w14:schemeClr w14:val="dk1">
-              <w14:alpha w14:val="60000"/>
-            </w14:schemeClr>
-          </w14:shadow>
-          <w14:textOutline w14:w="0" w14:cap="flat" w14:cmpd="sng" w14:algn="ctr">
-            <w14:noFill/>
-            <w14:prstDash w14:val="solid"/>
-            <w14:round/>
-          </w14:textOutline>
-        </w:rPr>
-        <w:t xml:space="preserve"> PS: Os pedidos ficam organizados por hora de marcação</w:t>
+        <w:t xml:space="preserve">após inserir os seus dados, caso corretos, em que será encaminhado para a página </w:t>
+      </w:r>
+      <w:proofErr w:type="spellStart"/>
+      <w:r>
+        <w:rPr>
+          <w:bCs/>
+          <w:color w:val="000000" w:themeColor="text1"/>
+          <w:sz w:val="24"/>
+          <w:szCs w:val="24"/>
+          <w14:shadow w14:blurRad="38100" w14:dist="19050" w14:dir="2700000" w14:sx="100000" w14:sy="100000" w14:kx="0" w14:ky="0" w14:algn="tl">
+            <w14:schemeClr w14:val="dk1">
+              <w14:alpha w14:val="60000"/>
+            </w14:schemeClr>
+          </w14:shadow>
+          <w14:textOutline w14:w="0" w14:cap="flat" w14:cmpd="sng" w14:algn="ctr">
+            <w14:noFill/>
+            <w14:prstDash w14:val="solid"/>
+            <w14:round/>
+          </w14:textOutline>
+        </w:rPr>
+        <w:t>MainPagePedidos</w:t>
+      </w:r>
+      <w:proofErr w:type="spellEnd"/>
+      <w:r>
+        <w:rPr>
+          <w:bCs/>
+          <w:color w:val="000000" w:themeColor="text1"/>
+          <w:sz w:val="24"/>
+          <w:szCs w:val="24"/>
+          <w14:shadow w14:blurRad="38100" w14:dist="19050" w14:dir="2700000" w14:sx="100000" w14:sy="100000" w14:kx="0" w14:ky="0" w14:algn="tl">
+            <w14:schemeClr w14:val="dk1">
+              <w14:alpha w14:val="60000"/>
+            </w14:schemeClr>
+          </w14:shadow>
+          <w14:textOutline w14:w="0" w14:cap="flat" w14:cmpd="sng" w14:algn="ctr">
+            <w14:noFill/>
+            <w14:prstDash w14:val="solid"/>
+            <w14:round/>
+          </w14:textOutline>
+        </w:rPr>
+        <w:t>.</w:t>
+      </w:r>
+      <w:r>
+        <w:rPr>
+          <w:bCs/>
+          <w:color w:val="000000" w:themeColor="text1"/>
+          <w:sz w:val="24"/>
+          <w:szCs w:val="24"/>
+          <w14:shadow w14:blurRad="38100" w14:dist="19050" w14:dir="2700000" w14:sx="100000" w14:sy="100000" w14:kx="0" w14:ky="0" w14:algn="tl">
+            <w14:schemeClr w14:val="dk1">
+              <w14:alpha w14:val="60000"/>
+            </w14:schemeClr>
+          </w14:shadow>
+          <w14:textOutline w14:w="0" w14:cap="flat" w14:cmpd="sng" w14:algn="ctr">
+            <w14:noFill/>
+            <w14:prstDash w14:val="solid"/>
+            <w14:round/>
+          </w14:textOutline>
+        </w:rPr>
+        <w:t xml:space="preserve"> </w:t>
+      </w:r>
+    </w:p>
+    <w:p>
+      <w:pPr>
+        <w:rPr>
+          <w:bCs/>
+          <w:color w:val="000000" w:themeColor="text1"/>
+          <w:sz w:val="24"/>
+          <w:szCs w:val="24"/>
+          <w14:shadow w14:blurRad="38100" w14:dist="19050" w14:dir="2700000" w14:sx="100000" w14:sy="100000" w14:kx="0" w14:ky="0" w14:algn="tl">
+            <w14:schemeClr w14:val="dk1">
+              <w14:alpha w14:val="60000"/>
+            </w14:schemeClr>
+          </w14:shadow>
+          <w14:textOutline w14:w="0" w14:cap="flat" w14:cmpd="sng" w14:algn="ctr">
+            <w14:noFill/>
+            <w14:prstDash w14:val="solid"/>
+            <w14:round/>
+          </w14:textOutline>
+        </w:rPr>
+      </w:pPr>
+      <w:r>
+        <w:rPr>
+          <w:bCs/>
+          <w:color w:val="000000" w:themeColor="text1"/>
+          <w:sz w:val="24"/>
+          <w:szCs w:val="24"/>
+          <w14:shadow w14:blurRad="38100" w14:dist="19050" w14:dir="2700000" w14:sx="100000" w14:sy="100000" w14:kx="0" w14:ky="0" w14:algn="tl">
+            <w14:schemeClr w14:val="dk1">
+              <w14:alpha w14:val="60000"/>
+            </w14:schemeClr>
+          </w14:shadow>
+          <w14:textOutline w14:w="0" w14:cap="flat" w14:cmpd="sng" w14:algn="ctr">
+            <w14:noFill/>
+            <w14:prstDash w14:val="solid"/>
+            <w14:round/>
+          </w14:textOutline>
+        </w:rPr>
+        <w:t xml:space="preserve">T3.1 -&gt; Aqui representamos a transição de página para a do perfil, onde terá acesso ao ID do bar, à descrição e ao seu email. </w:t>
       </w:r>
     </w:p>
     <w:p>
@@ -1450,26 +1663,66 @@
             <w14:round/>
           </w14:textOutline>
         </w:rPr>
-        <w:t xml:space="preserve">Aqui demonstramos que o Colaborador pode aceder ao histórico de </w:t>
-      </w:r>
-      <w:r>
-        <w:rPr>
-          <w:bCs/>
-          <w:color w:val="000000" w:themeColor="text1"/>
-          <w:sz w:val="24"/>
-          <w:szCs w:val="24"/>
-          <w14:shadow w14:blurRad="38100" w14:dist="19050" w14:dir="2700000" w14:sx="100000" w14:sy="100000" w14:kx="0" w14:ky="0" w14:algn="tl">
-            <w14:schemeClr w14:val="dk1">
-              <w14:alpha w14:val="60000"/>
-            </w14:schemeClr>
-          </w14:shadow>
-          <w14:textOutline w14:w="0" w14:cap="flat" w14:cmpd="sng" w14:algn="ctr">
-            <w14:noFill/>
-            <w14:prstDash w14:val="solid"/>
-            <w14:round/>
-          </w14:textOutline>
-        </w:rPr>
-        <w:t>Pedidos, independentemente do bar, têm acesso ao histórico de pedidos conjunto.</w:t>
+        <w:t>Aqui demonstramos</w:t>
+      </w:r>
+      <w:r>
+        <w:rPr>
+          <w:bCs/>
+          <w:color w:val="000000" w:themeColor="text1"/>
+          <w:sz w:val="24"/>
+          <w:szCs w:val="24"/>
+          <w14:shadow w14:blurRad="38100" w14:dist="19050" w14:dir="2700000" w14:sx="100000" w14:sy="100000" w14:kx="0" w14:ky="0" w14:algn="tl">
+            <w14:schemeClr w14:val="dk1">
+              <w14:alpha w14:val="60000"/>
+            </w14:schemeClr>
+          </w14:shadow>
+          <w14:textOutline w14:w="0" w14:cap="flat" w14:cmpd="sng" w14:algn="ctr">
+            <w14:noFill/>
+            <w14:prstDash w14:val="solid"/>
+            <w14:round/>
+          </w14:textOutline>
+        </w:rPr>
+        <w:t xml:space="preserve"> a transição para a página </w:t>
+      </w:r>
+      <w:proofErr w:type="spellStart"/>
+      <w:r>
+        <w:rPr>
+          <w:bCs/>
+          <w:color w:val="000000" w:themeColor="text1"/>
+          <w:sz w:val="24"/>
+          <w:szCs w:val="24"/>
+          <w14:shadow w14:blurRad="38100" w14:dist="19050" w14:dir="2700000" w14:sx="100000" w14:sy="100000" w14:kx="0" w14:ky="0" w14:algn="tl">
+            <w14:schemeClr w14:val="dk1">
+              <w14:alpha w14:val="60000"/>
+            </w14:schemeClr>
+          </w14:shadow>
+          <w14:textOutline w14:w="0" w14:cap="flat" w14:cmpd="sng" w14:algn="ctr">
+            <w14:noFill/>
+            <w14:prstDash w14:val="solid"/>
+            <w14:round/>
+          </w14:textOutline>
+        </w:rPr>
+        <w:t>MainPageHistoric</w:t>
+      </w:r>
+      <w:proofErr w:type="spellEnd"/>
+      <w:r>
+        <w:rPr>
+          <w:bCs/>
+          <w:color w:val="000000" w:themeColor="text1"/>
+          <w:sz w:val="24"/>
+          <w:szCs w:val="24"/>
+          <w14:shadow w14:blurRad="38100" w14:dist="19050" w14:dir="2700000" w14:sx="100000" w14:sy="100000" w14:kx="0" w14:ky="0" w14:algn="tl">
+            <w14:schemeClr w14:val="dk1">
+              <w14:alpha w14:val="60000"/>
+            </w14:schemeClr>
+          </w14:shadow>
+          <w14:textOutline w14:w="0" w14:cap="flat" w14:cmpd="sng" w14:algn="ctr">
+            <w14:noFill/>
+            <w14:prstDash w14:val="solid"/>
+            <w14:round/>
+          </w14:textOutline>
+        </w:rPr>
+        <w:t xml:space="preserve"> onde se apresentam todos os pedidos concluídos.</w:t>
       </w:r>
     </w:p>
     <w:p>
@@ -1761,121 +2014,6 @@
           </w14:textOutline>
         </w:rPr>
       </w:pPr>
-      <w:r>
-        <w:rPr>
-          <w:bCs/>
-          <w:color w:val="000000" w:themeColor="text1"/>
-          <w:sz w:val="24"/>
-          <w:szCs w:val="24"/>
-          <w14:shadow w14:blurRad="38100" w14:dist="19050" w14:dir="2700000" w14:sx="100000" w14:sy="100000" w14:kx="0" w14:ky="0" w14:algn="tl">
-            <w14:schemeClr w14:val="dk1">
-              <w14:alpha w14:val="60000"/>
-            </w14:schemeClr>
-          </w14:shadow>
-          <w14:textOutline w14:w="0" w14:cap="flat" w14:cmpd="sng" w14:algn="ctr">
-            <w14:noFill/>
-            <w14:prstDash w14:val="solid"/>
-            <w14:round/>
-          </w14:textOutline>
-        </w:rPr>
-        <w:t>T</w:t>
-      </w:r>
-      <w:r>
-        <w:rPr>
-          <w:bCs/>
-          <w:color w:val="000000" w:themeColor="text1"/>
-          <w:sz w:val="24"/>
-          <w:szCs w:val="24"/>
-          <w14:shadow w14:blurRad="38100" w14:dist="19050" w14:dir="2700000" w14:sx="100000" w14:sy="100000" w14:kx="0" w14:ky="0" w14:algn="tl">
-            <w14:schemeClr w14:val="dk1">
-              <w14:alpha w14:val="60000"/>
-            </w14:schemeClr>
-          </w14:shadow>
-          <w14:textOutline w14:w="0" w14:cap="flat" w14:cmpd="sng" w14:algn="ctr">
-            <w14:noFill/>
-            <w14:prstDash w14:val="solid"/>
-            <w14:round/>
-          </w14:textOutline>
-        </w:rPr>
-        <w:t>3.1</w:t>
-      </w:r>
-      <w:r>
-        <w:rPr>
-          <w:bCs/>
-          <w:color w:val="000000" w:themeColor="text1"/>
-          <w:sz w:val="24"/>
-          <w:szCs w:val="24"/>
-          <w14:shadow w14:blurRad="38100" w14:dist="19050" w14:dir="2700000" w14:sx="100000" w14:sy="100000" w14:kx="0" w14:ky="0" w14:algn="tl">
-            <w14:schemeClr w14:val="dk1">
-              <w14:alpha w14:val="60000"/>
-            </w14:schemeClr>
-          </w14:shadow>
-          <w14:textOutline w14:w="0" w14:cap="flat" w14:cmpd="sng" w14:algn="ctr">
-            <w14:noFill/>
-            <w14:prstDash w14:val="solid"/>
-            <w14:round/>
-          </w14:textOutline>
-        </w:rPr>
-        <w:t xml:space="preserve"> -&gt; Aqui representamos a transição de página para a do perfil</w:t>
-      </w:r>
-      <w:r>
-        <w:rPr>
-          <w:bCs/>
-          <w:color w:val="000000" w:themeColor="text1"/>
-          <w:sz w:val="24"/>
-          <w:szCs w:val="24"/>
-          <w14:shadow w14:blurRad="38100" w14:dist="19050" w14:dir="2700000" w14:sx="100000" w14:sy="100000" w14:kx="0" w14:ky="0" w14:algn="tl">
-            <w14:schemeClr w14:val="dk1">
-              <w14:alpha w14:val="60000"/>
-            </w14:schemeClr>
-          </w14:shadow>
-          <w14:textOutline w14:w="0" w14:cap="flat" w14:cmpd="sng" w14:algn="ctr">
-            <w14:noFill/>
-            <w14:prstDash w14:val="solid"/>
-            <w14:round/>
-          </w14:textOutline>
-        </w:rPr>
-        <w:t xml:space="preserve">, onde terá acesso ao ID do bar, à descrição e ao seu email. </w:t>
-      </w:r>
-    </w:p>
-    <w:p>
-      <w:pPr>
-        <w:rPr>
-          <w:bCs/>
-          <w:color w:val="000000" w:themeColor="text1"/>
-          <w:sz w:val="24"/>
-          <w:szCs w:val="24"/>
-          <w14:shadow w14:blurRad="38100" w14:dist="19050" w14:dir="2700000" w14:sx="100000" w14:sy="100000" w14:kx="0" w14:ky="0" w14:algn="tl">
-            <w14:schemeClr w14:val="dk1">
-              <w14:alpha w14:val="60000"/>
-            </w14:schemeClr>
-          </w14:shadow>
-          <w14:textOutline w14:w="0" w14:cap="flat" w14:cmpd="sng" w14:algn="ctr">
-            <w14:noFill/>
-            <w14:prstDash w14:val="solid"/>
-            <w14:round/>
-          </w14:textOutline>
-        </w:rPr>
-      </w:pPr>
-      <w:r>
-        <w:rPr>
-          <w:bCs/>
-          <w:color w:val="000000" w:themeColor="text1"/>
-          <w:sz w:val="24"/>
-          <w:szCs w:val="24"/>
-          <w14:shadow w14:blurRad="38100" w14:dist="19050" w14:dir="2700000" w14:sx="100000" w14:sy="100000" w14:kx="0" w14:ky="0" w14:algn="tl">
-            <w14:schemeClr w14:val="dk1">
-              <w14:alpha w14:val="60000"/>
-            </w14:schemeClr>
-          </w14:shadow>
-          <w14:textOutline w14:w="0" w14:cap="flat" w14:cmpd="sng" w14:algn="ctr">
-            <w14:noFill/>
-            <w14:prstDash w14:val="solid"/>
-            <w14:round/>
-          </w14:textOutline>
-        </w:rPr>
-        <w:t xml:space="preserve"> </w:t>
-      </w:r>
     </w:p>
     <w:p>
       <w:pPr>

</xml_diff>